<commit_message>
Sistema de Fadiga (Versão Hardcore ativada)
</commit_message>
<xml_diff>
--- a/DOCUMENTACAO/Funcionalidades.docx
+++ b/DOCUMENTACAO/Funcionalidades.docx
@@ -2472,7 +2472,13 @@
     </w:p>
     <w:p>
       <w:r>
-        <w:t xml:space="preserve">1. Timer de Descanso ────────── </w:t>
+        <w:rPr>
+          <w:strike/>
+        </w:rPr>
+        <w:t>1. Timer de Descanso</w:t>
+      </w:r>
+      <w:r>
+        <w:t xml:space="preserve"> ────────── </w:t>
       </w:r>
       <w:r>
         <w:tab/>
@@ -2502,7 +2508,13 @@
     </w:p>
     <w:p>
       <w:r>
-        <w:t>3. Progressão de Carga ────────</w:t>
+        <w:rPr>
+          <w:strike/>
+        </w:rPr>
+        <w:t>3. Progressão de Carga</w:t>
+      </w:r>
+      <w:r>
+        <w:t xml:space="preserve"> ────────</w:t>
       </w:r>
       <w:r>
         <w:tab/>
@@ -2553,6 +2565,25 @@
       </w:r>
       <w:r>
         <w:t>(3-4h) ── Módulo novo completo</w:t>
+      </w:r>
+    </w:p>
+    <w:p>
+      <w:pPr>
+        <w:rPr>
+          <w:strike/>
+        </w:rPr>
+      </w:pPr>
+      <w:r>
+        <w:rPr>
+          <w:strike/>
+        </w:rPr>
+        <w:t xml:space="preserve">8. </w:t>
+      </w:r>
+      <w:r>
+        <w:rPr>
+          <w:strike/>
+        </w:rPr>
+        <w:t>Sistema de Conquistas</w:t>
       </w:r>
     </w:p>
     <w:p/>

</xml_diff>

<commit_message>
Criação funcionalidade: Nutrição Basica
</commit_message>
<xml_diff>
--- a/DOCUMENTACAO/Funcionalidades.docx
+++ b/DOCUMENTACAO/Funcionalidades.docx
@@ -2547,7 +2547,13 @@
     </w:p>
     <w:p>
       <w:r>
-        <w:t xml:space="preserve">6. Sistema de Fadiga ─────────── </w:t>
+        <w:rPr>
+          <w:strike/>
+        </w:rPr>
+        <w:t>6. Sistema de Fadiga</w:t>
+      </w:r>
+      <w:r>
+        <w:t xml:space="preserve"> ─────────── </w:t>
       </w:r>
       <w:r>
         <w:tab/>
@@ -2585,6 +2591,32 @@
         </w:rPr>
         <w:t>Sistema de Conquistas</w:t>
       </w:r>
+    </w:p>
+    <w:p>
+      <w:pPr>
+        <w:rPr>
+          <w:strike/>
+        </w:rPr>
+      </w:pPr>
+      <w:r>
+        <w:rPr>
+          <w:strike/>
+        </w:rPr>
+        <w:t xml:space="preserve">9. Card Motivacional - </w:t>
+      </w:r>
+      <w:r>
+        <w:rPr>
+          <w:strike/>
+        </w:rPr>
+        <w:t>Emoji removido. O card agora mostra apenas a frase do dia</w:t>
+      </w:r>
+    </w:p>
+    <w:p>
+      <w:pPr>
+        <w:rPr>
+          <w:strike/>
+        </w:rPr>
+      </w:pPr>
     </w:p>
     <w:p/>
     <w:sectPr>

</xml_diff>

<commit_message>
Arquivos criados/modificados: web/index.html - Link do manifest e meta tags Apple; web/sw.js - Service Worker com cache estratégico; web/manifest.webmanifest - Ícones PNG e shortcuts; web/app.js - Sistema completo de instalação PWA; web/style.css - Estilos dos banners de instalação.
</commit_message>
<xml_diff>
--- a/DOCUMENTACAO/Funcionalidades.docx
+++ b/DOCUMENTACAO/Funcionalidades.docx
@@ -8,6 +8,8 @@
         <w:rPr>
           <w:b/>
           <w:bCs/>
+          <w:sz w:val="28"/>
+          <w:szCs w:val="28"/>
         </w:rPr>
       </w:pPr>
       <w:r>
@@ -15,6 +17,8 @@
           <w:rFonts w:ascii="Segoe UI Emoji" w:hAnsi="Segoe UI Emoji" w:cs="Segoe UI Emoji"/>
           <w:b/>
           <w:bCs/>
+          <w:sz w:val="28"/>
+          <w:szCs w:val="28"/>
         </w:rPr>
         <w:t>🎯</w:t>
       </w:r>
@@ -22,6 +26,8 @@
         <w:rPr>
           <w:b/>
           <w:bCs/>
+          <w:sz w:val="28"/>
+          <w:szCs w:val="28"/>
         </w:rPr>
         <w:t xml:space="preserve"> PRIORIZAÇÃO DAS FUNCIONALIDADES</w:t>
       </w:r>
@@ -2564,16 +2570,224 @@
     </w:p>
     <w:p>
       <w:r>
+        <w:rPr>
+          <w:highlight w:val="yellow"/>
+        </w:rPr>
         <w:t xml:space="preserve">7. Nutrição Básica ───────────── </w:t>
       </w:r>
       <w:r>
+        <w:rPr>
+          <w:highlight w:val="yellow"/>
+        </w:rPr>
         <w:tab/>
       </w:r>
       <w:r>
+        <w:rPr>
+          <w:highlight w:val="yellow"/>
+        </w:rPr>
         <w:t>(3-4h) ── Módulo novo completo</w:t>
       </w:r>
     </w:p>
     <w:p>
+      <w:r>
+        <w:tab/>
+      </w:r>
+      <w:r>
+        <w:rPr>
+          <w:b/>
+          <w:bCs/>
+        </w:rPr>
+        <w:t> Possíveis próximas etapas:</w:t>
+      </w:r>
+    </w:p>
+    <w:p>
+      <w:pPr>
+        <w:numPr>
+          <w:ilvl w:val="0"/>
+          <w:numId w:val="8"/>
+        </w:numPr>
+      </w:pPr>
+      <w:r>
+        <w:rPr>
+          <w:b/>
+          <w:bCs/>
+        </w:rPr>
+        <w:t>Planejamento de refeições</w:t>
+      </w:r>
+      <w:r>
+        <w:t> — selecionar receitas para os próximos dias</w:t>
+      </w:r>
+    </w:p>
+    <w:p>
+      <w:pPr>
+        <w:numPr>
+          <w:ilvl w:val="0"/>
+          <w:numId w:val="8"/>
+        </w:numPr>
+      </w:pPr>
+      <w:r>
+        <w:rPr>
+          <w:b/>
+          <w:bCs/>
+        </w:rPr>
+        <w:t>Mais alimentos</w:t>
+      </w:r>
+      <w:r>
+        <w:t xml:space="preserve"> — expandir base (frutas, lanches, bebidas </w:t>
+      </w:r>
+      <w:proofErr w:type="gramStart"/>
+      <w:r>
+        <w:t>proteicas, etc.</w:t>
+      </w:r>
+      <w:proofErr w:type="gramEnd"/>
+      <w:r>
+        <w:t>)</w:t>
+      </w:r>
+    </w:p>
+    <w:p>
+      <w:pPr>
+        <w:numPr>
+          <w:ilvl w:val="0"/>
+          <w:numId w:val="8"/>
+        </w:numPr>
+      </w:pPr>
+      <w:r>
+        <w:rPr>
+          <w:b/>
+          <w:bCs/>
+        </w:rPr>
+        <w:t>Histórico visual</w:t>
+      </w:r>
+      <w:r>
+        <w:t xml:space="preserve"> — </w:t>
+      </w:r>
+      <w:proofErr w:type="spellStart"/>
+      <w:r>
+        <w:t>timeline</w:t>
+      </w:r>
+      <w:proofErr w:type="spellEnd"/>
+      <w:r>
+        <w:t xml:space="preserve"> de receitas aplicadas (últimos 30 dias)</w:t>
+      </w:r>
+    </w:p>
+    <w:p>
+      <w:pPr>
+        <w:numPr>
+          <w:ilvl w:val="0"/>
+          <w:numId w:val="8"/>
+        </w:numPr>
+      </w:pPr>
+      <w:r>
+        <w:rPr>
+          <w:b/>
+          <w:bCs/>
+        </w:rPr>
+        <w:t>Sistema de substituição</w:t>
+      </w:r>
+      <w:r>
+        <w:t> — "Não tenho frango? Use peixe" com macros equivalentes</w:t>
+      </w:r>
+    </w:p>
+    <w:p>
+      <w:pPr>
+        <w:numPr>
+          <w:ilvl w:val="0"/>
+          <w:numId w:val="8"/>
+        </w:numPr>
+      </w:pPr>
+      <w:r>
+        <w:rPr>
+          <w:b/>
+          <w:bCs/>
+        </w:rPr>
+        <w:t xml:space="preserve">Sincronização com </w:t>
+      </w:r>
+      <w:proofErr w:type="spellStart"/>
+      <w:r>
+        <w:rPr>
+          <w:b/>
+          <w:bCs/>
+        </w:rPr>
+        <w:t>backend</w:t>
+      </w:r>
+      <w:proofErr w:type="spellEnd"/>
+      <w:r>
+        <w:t> — salvar dados no servidor (ml-</w:t>
+      </w:r>
+      <w:proofErr w:type="spellStart"/>
+      <w:r>
+        <w:t>service</w:t>
+      </w:r>
+      <w:proofErr w:type="spellEnd"/>
+      <w:r>
+        <w:t>)</w:t>
+      </w:r>
+    </w:p>
+    <w:p>
+      <w:pPr>
+        <w:numPr>
+          <w:ilvl w:val="0"/>
+          <w:numId w:val="8"/>
+        </w:numPr>
+      </w:pPr>
+      <w:r>
+        <w:rPr>
+          <w:b/>
+          <w:bCs/>
+        </w:rPr>
+        <w:t>Notificações</w:t>
+      </w:r>
+      <w:r>
+        <w:t> — alertas quando atingir/faltar macro antes de dormir</w:t>
+      </w:r>
+    </w:p>
+    <w:p>
+      <w:pPr>
+        <w:numPr>
+          <w:ilvl w:val="0"/>
+          <w:numId w:val="8"/>
+        </w:numPr>
+      </w:pPr>
+      <w:proofErr w:type="spellStart"/>
+      <w:r>
+        <w:rPr>
+          <w:b/>
+          <w:bCs/>
+        </w:rPr>
+        <w:t>Export</w:t>
+      </w:r>
+      <w:proofErr w:type="spellEnd"/>
+      <w:r>
+        <w:rPr>
+          <w:b/>
+          <w:bCs/>
+        </w:rPr>
+        <w:t>/PDF</w:t>
+      </w:r>
+      <w:r>
+        <w:t> — gerar relatório semanal de nutrição</w:t>
+      </w:r>
+    </w:p>
+    <w:p>
+      <w:pPr>
+        <w:numPr>
+          <w:ilvl w:val="0"/>
+          <w:numId w:val="8"/>
+        </w:numPr>
+      </w:pPr>
+      <w:r>
+        <w:rPr>
+          <w:b/>
+          <w:bCs/>
+        </w:rPr>
+        <w:t>Mobile responsivo</w:t>
+      </w:r>
+      <w:r>
+        <w:t> — melhorar layout em telas pequenas</w:t>
+      </w:r>
+    </w:p>
+    <w:p/>
+    <w:p>
       <w:pPr>
         <w:rPr>
           <w:strike/>
@@ -2611,6 +2825,1837 @@
         <w:t>Emoji removido. O card agora mostra apenas a frase do dia</w:t>
       </w:r>
     </w:p>
+    <w:p>
+      <w:r>
+        <w:t xml:space="preserve">10. </w:t>
+      </w:r>
+      <w:r>
+        <w:t>Sono</w:t>
+      </w:r>
+    </w:p>
+    <w:p/>
+    <w:p>
+      <w:r>
+        <w:br w:type="page"/>
+      </w:r>
+    </w:p>
+    <w:p>
+      <w:pPr>
+        <w:jc w:val="center"/>
+        <w:rPr>
+          <w:b/>
+          <w:bCs/>
+          <w:sz w:val="28"/>
+          <w:szCs w:val="28"/>
+        </w:rPr>
+      </w:pPr>
+      <w:r>
+        <w:rPr>
+          <w:b/>
+          <w:bCs/>
+          <w:sz w:val="28"/>
+          <w:szCs w:val="28"/>
+          <w:highlight w:val="yellow"/>
+        </w:rPr>
+        <w:lastRenderedPageBreak/>
+        <w:t>Ações Cabíveis para Promover Instalação PWA no Mobile</w:t>
+      </w:r>
+    </w:p>
+    <w:p>
+      <w:pPr>
+        <w:rPr>
+          <w:b/>
+          <w:bCs/>
+        </w:rPr>
+      </w:pPr>
+      <w:r>
+        <w:rPr>
+          <w:rFonts w:ascii="Segoe UI Emoji" w:hAnsi="Segoe UI Emoji" w:cs="Segoe UI Emoji"/>
+          <w:b/>
+          <w:bCs/>
+        </w:rPr>
+        <w:t>🔴</w:t>
+      </w:r>
+      <w:r>
+        <w:rPr>
+          <w:b/>
+          <w:bCs/>
+        </w:rPr>
+        <w:t> CRÍTICO (Obrigatório para PWA funcionar)</w:t>
+      </w:r>
+    </w:p>
+    <w:p>
+      <w:pPr>
+        <w:numPr>
+          <w:ilvl w:val="0"/>
+          <w:numId w:val="9"/>
+        </w:numPr>
+      </w:pPr>
+      <w:r>
+        <w:rPr>
+          <w:b/>
+          <w:bCs/>
+        </w:rPr>
+        <w:t xml:space="preserve">Adicionar link do </w:t>
+      </w:r>
+      <w:proofErr w:type="spellStart"/>
+      <w:r>
+        <w:rPr>
+          <w:b/>
+          <w:bCs/>
+        </w:rPr>
+        <w:t>manifest</w:t>
+      </w:r>
+      <w:proofErr w:type="spellEnd"/>
+      <w:r>
+        <w:rPr>
+          <w:b/>
+          <w:bCs/>
+        </w:rPr>
+        <w:t xml:space="preserve"> no HTML</w:t>
+      </w:r>
+    </w:p>
+    <w:p>
+      <w:pPr>
+        <w:numPr>
+          <w:ilvl w:val="1"/>
+          <w:numId w:val="9"/>
+        </w:numPr>
+      </w:pPr>
+      <w:r>
+        <w:t xml:space="preserve">&lt;link </w:t>
+      </w:r>
+      <w:proofErr w:type="spellStart"/>
+      <w:r>
+        <w:t>rel</w:t>
+      </w:r>
+      <w:proofErr w:type="spellEnd"/>
+      <w:r>
+        <w:t>="</w:t>
+      </w:r>
+      <w:proofErr w:type="spellStart"/>
+      <w:r>
+        <w:t>manifest</w:t>
+      </w:r>
+      <w:proofErr w:type="spellEnd"/>
+      <w:r>
+        <w:t xml:space="preserve">" </w:t>
+      </w:r>
+      <w:proofErr w:type="spellStart"/>
+      <w:r>
+        <w:t>href</w:t>
+      </w:r>
+      <w:proofErr w:type="spellEnd"/>
+      <w:r>
+        <w:t>="/</w:t>
+      </w:r>
+      <w:proofErr w:type="spellStart"/>
+      <w:proofErr w:type="gramStart"/>
+      <w:r>
+        <w:t>manifest.webmanifest</w:t>
+      </w:r>
+      <w:proofErr w:type="spellEnd"/>
+      <w:proofErr w:type="gramEnd"/>
+      <w:r>
+        <w:t>"&gt; no &lt;</w:t>
+      </w:r>
+      <w:proofErr w:type="spellStart"/>
+      <w:r>
+        <w:t>head</w:t>
+      </w:r>
+      <w:proofErr w:type="spellEnd"/>
+      <w:r>
+        <w:t>&gt;</w:t>
+      </w:r>
+    </w:p>
+    <w:p>
+      <w:pPr>
+        <w:numPr>
+          <w:ilvl w:val="0"/>
+          <w:numId w:val="9"/>
+        </w:numPr>
+      </w:pPr>
+      <w:r>
+        <w:rPr>
+          <w:b/>
+          <w:bCs/>
+        </w:rPr>
+        <w:t xml:space="preserve">Criar Service </w:t>
+      </w:r>
+      <w:proofErr w:type="spellStart"/>
+      <w:r>
+        <w:rPr>
+          <w:b/>
+          <w:bCs/>
+        </w:rPr>
+        <w:t>Worker</w:t>
+      </w:r>
+      <w:proofErr w:type="spellEnd"/>
+      <w:r>
+        <w:rPr>
+          <w:b/>
+          <w:bCs/>
+        </w:rPr>
+        <w:t xml:space="preserve"> (sw.js)</w:t>
+      </w:r>
+    </w:p>
+    <w:p>
+      <w:pPr>
+        <w:numPr>
+          <w:ilvl w:val="1"/>
+          <w:numId w:val="9"/>
+        </w:numPr>
+      </w:pPr>
+      <w:r>
+        <w:t>Arquivo mínimo para cache offline</w:t>
+      </w:r>
+    </w:p>
+    <w:p>
+      <w:pPr>
+        <w:numPr>
+          <w:ilvl w:val="1"/>
+          <w:numId w:val="9"/>
+        </w:numPr>
+      </w:pPr>
+      <w:r>
+        <w:t xml:space="preserve">Estratégias: Cache </w:t>
+      </w:r>
+      <w:proofErr w:type="spellStart"/>
+      <w:r>
+        <w:t>First</w:t>
+      </w:r>
+      <w:proofErr w:type="spellEnd"/>
+      <w:r>
+        <w:t xml:space="preserve">, Network </w:t>
+      </w:r>
+      <w:proofErr w:type="spellStart"/>
+      <w:r>
+        <w:t>First</w:t>
+      </w:r>
+      <w:proofErr w:type="spellEnd"/>
+      <w:r>
+        <w:t xml:space="preserve">, ou </w:t>
+      </w:r>
+      <w:proofErr w:type="spellStart"/>
+      <w:r>
+        <w:t>Stale</w:t>
+      </w:r>
+      <w:proofErr w:type="spellEnd"/>
+      <w:r>
+        <w:t xml:space="preserve"> </w:t>
+      </w:r>
+      <w:proofErr w:type="spellStart"/>
+      <w:r>
+        <w:t>While</w:t>
+      </w:r>
+      <w:proofErr w:type="spellEnd"/>
+      <w:r>
+        <w:t xml:space="preserve"> </w:t>
+      </w:r>
+      <w:proofErr w:type="spellStart"/>
+      <w:r>
+        <w:t>Revalidate</w:t>
+      </w:r>
+      <w:proofErr w:type="spellEnd"/>
+    </w:p>
+    <w:p>
+      <w:pPr>
+        <w:numPr>
+          <w:ilvl w:val="1"/>
+          <w:numId w:val="9"/>
+        </w:numPr>
+      </w:pPr>
+      <w:r>
+        <w:t>Registrar no app.js: </w:t>
+      </w:r>
+      <w:proofErr w:type="spellStart"/>
+      <w:r>
+        <w:fldChar w:fldCharType="begin"/>
+      </w:r>
+      <w:r>
+        <w:instrText>HYPERLINK "vscode-file://vscode-app/c:/Users/cleud/AppData/Local/Programs/Microsoft%20VS%20Code/resources/app/out/vs/code/electron-browser/workbench/workbench.html" \o ""</w:instrText>
+      </w:r>
+      <w:r>
+        <w:fldChar w:fldCharType="separate"/>
+      </w:r>
+      <w:r>
+        <w:rPr>
+          <w:rStyle w:val="Hyperlink"/>
+        </w:rPr>
+        <w:t>navigator.serviceWorker.register</w:t>
+      </w:r>
+      <w:proofErr w:type="spellEnd"/>
+      <w:r>
+        <w:rPr>
+          <w:rStyle w:val="Hyperlink"/>
+        </w:rPr>
+        <w:t>('/sw.js')</w:t>
+      </w:r>
+      <w:r>
+        <w:fldChar w:fldCharType="end"/>
+      </w:r>
+    </w:p>
+    <w:p>
+      <w:pPr>
+        <w:numPr>
+          <w:ilvl w:val="0"/>
+          <w:numId w:val="9"/>
+        </w:numPr>
+      </w:pPr>
+      <w:r>
+        <w:rPr>
+          <w:b/>
+          <w:bCs/>
+        </w:rPr>
+        <w:t xml:space="preserve">Atualizar ícones no </w:t>
+      </w:r>
+      <w:proofErr w:type="spellStart"/>
+      <w:r>
+        <w:rPr>
+          <w:b/>
+          <w:bCs/>
+        </w:rPr>
+        <w:t>manifest</w:t>
+      </w:r>
+      <w:proofErr w:type="spellEnd"/>
+    </w:p>
+    <w:p>
+      <w:pPr>
+        <w:numPr>
+          <w:ilvl w:val="1"/>
+          <w:numId w:val="9"/>
+        </w:numPr>
+      </w:pPr>
+      <w:r>
+        <w:t>Substituir emoji SVG por ícones PNG reais</w:t>
+      </w:r>
+    </w:p>
+    <w:p>
+      <w:pPr>
+        <w:numPr>
+          <w:ilvl w:val="1"/>
+          <w:numId w:val="9"/>
+        </w:numPr>
+      </w:pPr>
+      <w:r>
+        <w:t>Tamanhos: 192x192, 512x512 (mínimo)</w:t>
+      </w:r>
+    </w:p>
+    <w:p>
+      <w:pPr>
+        <w:numPr>
+          <w:ilvl w:val="1"/>
+          <w:numId w:val="9"/>
+        </w:numPr>
+      </w:pPr>
+      <w:r>
+        <w:t>Opcional: 72x72, 96x96, 128x128, 144x144, 384x384</w:t>
+      </w:r>
+    </w:p>
+    <w:p>
+      <w:pPr>
+        <w:numPr>
+          <w:ilvl w:val="0"/>
+          <w:numId w:val="9"/>
+        </w:numPr>
+      </w:pPr>
+      <w:r>
+        <w:rPr>
+          <w:b/>
+          <w:bCs/>
+        </w:rPr>
+        <w:t>HTTPS em produção</w:t>
+      </w:r>
+    </w:p>
+    <w:p>
+      <w:pPr>
+        <w:numPr>
+          <w:ilvl w:val="1"/>
+          <w:numId w:val="9"/>
+        </w:numPr>
+      </w:pPr>
+      <w:r>
+        <w:t xml:space="preserve">PWA não instala em HTTP (exceto </w:t>
+      </w:r>
+      <w:proofErr w:type="spellStart"/>
+      <w:r>
+        <w:t>localhost</w:t>
+      </w:r>
+      <w:proofErr w:type="spellEnd"/>
+      <w:r>
+        <w:t>)</w:t>
+      </w:r>
+    </w:p>
+    <w:p>
+      <w:pPr>
+        <w:rPr>
+          <w:b/>
+          <w:bCs/>
+        </w:rPr>
+      </w:pPr>
+      <w:r>
+        <w:rPr>
+          <w:rFonts w:ascii="Segoe UI Emoji" w:hAnsi="Segoe UI Emoji" w:cs="Segoe UI Emoji"/>
+          <w:b/>
+          <w:bCs/>
+        </w:rPr>
+        <w:t>🟡</w:t>
+      </w:r>
+      <w:r>
+        <w:rPr>
+          <w:b/>
+          <w:bCs/>
+        </w:rPr>
+        <w:t> IMPORTANTE (Melhora experiência)</w:t>
+      </w:r>
+    </w:p>
+    <w:p>
+      <w:pPr>
+        <w:numPr>
+          <w:ilvl w:val="0"/>
+          <w:numId w:val="10"/>
+        </w:numPr>
+      </w:pPr>
+      <w:r>
+        <w:rPr>
+          <w:b/>
+          <w:bCs/>
+        </w:rPr>
+        <w:t>Prompt de Instalação Customizado</w:t>
+      </w:r>
+    </w:p>
+    <w:p>
+      <w:pPr>
+        <w:numPr>
+          <w:ilvl w:val="1"/>
+          <w:numId w:val="10"/>
+        </w:numPr>
+      </w:pPr>
+      <w:r>
+        <w:t>Capturar evento </w:t>
+      </w:r>
+      <w:proofErr w:type="spellStart"/>
+      <w:r>
+        <w:t>beforeinstallprompt</w:t>
+      </w:r>
+      <w:proofErr w:type="spellEnd"/>
+    </w:p>
+    <w:p>
+      <w:pPr>
+        <w:numPr>
+          <w:ilvl w:val="1"/>
+          <w:numId w:val="10"/>
+        </w:numPr>
+      </w:pPr>
+      <w:r>
+        <w:t>Banner/modal customizado "Instalar App"</w:t>
+      </w:r>
+    </w:p>
+    <w:p>
+      <w:pPr>
+        <w:numPr>
+          <w:ilvl w:val="1"/>
+          <w:numId w:val="10"/>
+        </w:numPr>
+      </w:pPr>
+      <w:r>
+        <w:t>Guardar escolha do usuário (não perguntar novamente)</w:t>
+      </w:r>
+    </w:p>
+    <w:p>
+      <w:pPr>
+        <w:numPr>
+          <w:ilvl w:val="1"/>
+          <w:numId w:val="10"/>
+        </w:numPr>
+      </w:pPr>
+      <w:r>
+        <w:t>Timing: após 2-3 visitas ou engajamento</w:t>
+      </w:r>
+    </w:p>
+    <w:p>
+      <w:pPr>
+        <w:numPr>
+          <w:ilvl w:val="0"/>
+          <w:numId w:val="10"/>
+        </w:numPr>
+      </w:pPr>
+      <w:r>
+        <w:rPr>
+          <w:b/>
+          <w:bCs/>
+        </w:rPr>
+        <w:t>Detecção de Plataforma iOS</w:t>
+      </w:r>
+    </w:p>
+    <w:p>
+      <w:pPr>
+        <w:numPr>
+          <w:ilvl w:val="1"/>
+          <w:numId w:val="10"/>
+        </w:numPr>
+      </w:pPr>
+      <w:r>
+        <w:t>Mostrar instruções manuais para Safari</w:t>
+      </w:r>
+    </w:p>
+    <w:p>
+      <w:pPr>
+        <w:numPr>
+          <w:ilvl w:val="1"/>
+          <w:numId w:val="10"/>
+        </w:numPr>
+      </w:pPr>
+      <w:r>
+        <w:t xml:space="preserve">Banner específico: "Toque em </w:t>
+      </w:r>
+      <w:proofErr w:type="spellStart"/>
+      <w:r>
+        <w:t>Share</w:t>
+      </w:r>
+      <w:proofErr w:type="spellEnd"/>
+      <w:r>
+        <w:t xml:space="preserve"> → Adicionar à Tela Inicial"</w:t>
+      </w:r>
+    </w:p>
+    <w:p>
+      <w:pPr>
+        <w:numPr>
+          <w:ilvl w:val="1"/>
+          <w:numId w:val="10"/>
+        </w:numPr>
+      </w:pPr>
+      <w:r>
+        <w:t>Detectar: </w:t>
+      </w:r>
+      <w:proofErr w:type="spellStart"/>
+      <w:r>
+        <w:fldChar w:fldCharType="begin"/>
+      </w:r>
+      <w:r>
+        <w:instrText>HYPERLINK "vscode-file://vscode-app/c:/Users/cleud/AppData/Local/Programs/Microsoft%20VS%20Code/resources/app/out/vs/code/electron-browser/workbench/workbench.html" \o ""</w:instrText>
+      </w:r>
+      <w:r>
+        <w:fldChar w:fldCharType="separate"/>
+      </w:r>
+      <w:r>
+        <w:rPr>
+          <w:rStyle w:val="Hyperlink"/>
+        </w:rPr>
+        <w:t>navigator.userAgent.includes</w:t>
+      </w:r>
+      <w:proofErr w:type="spellEnd"/>
+      <w:r>
+        <w:rPr>
+          <w:rStyle w:val="Hyperlink"/>
+        </w:rPr>
+        <w:t>('</w:t>
+      </w:r>
+      <w:proofErr w:type="spellStart"/>
+      <w:r>
+        <w:rPr>
+          <w:rStyle w:val="Hyperlink"/>
+        </w:rPr>
+        <w:t>iPhone|iPad</w:t>
+      </w:r>
+      <w:proofErr w:type="spellEnd"/>
+      <w:r>
+        <w:rPr>
+          <w:rStyle w:val="Hyperlink"/>
+        </w:rPr>
+        <w:t>')</w:t>
+      </w:r>
+      <w:r>
+        <w:fldChar w:fldCharType="end"/>
+      </w:r>
+    </w:p>
+    <w:p>
+      <w:pPr>
+        <w:numPr>
+          <w:ilvl w:val="0"/>
+          <w:numId w:val="10"/>
+        </w:numPr>
+      </w:pPr>
+      <w:r>
+        <w:rPr>
+          <w:b/>
+          <w:bCs/>
+        </w:rPr>
+        <w:t>Instruções Visuais</w:t>
+      </w:r>
+    </w:p>
+    <w:p>
+      <w:pPr>
+        <w:numPr>
+          <w:ilvl w:val="1"/>
+          <w:numId w:val="10"/>
+        </w:numPr>
+      </w:pPr>
+      <w:proofErr w:type="spellStart"/>
+      <w:r>
+        <w:t>Screenshots</w:t>
+      </w:r>
+      <w:proofErr w:type="spellEnd"/>
+      <w:r>
+        <w:t>/GIF mostrando como instalar</w:t>
+      </w:r>
+    </w:p>
+    <w:p>
+      <w:pPr>
+        <w:numPr>
+          <w:ilvl w:val="1"/>
+          <w:numId w:val="10"/>
+        </w:numPr>
+      </w:pPr>
+      <w:proofErr w:type="spellStart"/>
+      <w:r>
+        <w:t>Tooltip</w:t>
+      </w:r>
+      <w:proofErr w:type="spellEnd"/>
+      <w:r>
+        <w:t>/tutorial na primeira visita mobile</w:t>
+      </w:r>
+    </w:p>
+    <w:p>
+      <w:pPr>
+        <w:numPr>
+          <w:ilvl w:val="0"/>
+          <w:numId w:val="10"/>
+        </w:numPr>
+      </w:pPr>
+      <w:r>
+        <w:rPr>
+          <w:b/>
+          <w:bCs/>
+        </w:rPr>
+        <w:t>Verificar se já está instalado</w:t>
+      </w:r>
+    </w:p>
+    <w:p>
+      <w:pPr>
+        <w:numPr>
+          <w:ilvl w:val="1"/>
+          <w:numId w:val="10"/>
+        </w:numPr>
+      </w:pPr>
+      <w:hyperlink r:id="rId5" w:history="1">
+        <w:proofErr w:type="spellStart"/>
+        <w:proofErr w:type="gramStart"/>
+        <w:r>
+          <w:rPr>
+            <w:rStyle w:val="Hyperlink"/>
+          </w:rPr>
+          <w:t>window.matchMedia</w:t>
+        </w:r>
+        <w:proofErr w:type="spellEnd"/>
+        <w:proofErr w:type="gramEnd"/>
+        <w:r>
+          <w:rPr>
+            <w:rStyle w:val="Hyperlink"/>
+          </w:rPr>
+          <w:t>('(display-</w:t>
+        </w:r>
+        <w:proofErr w:type="spellStart"/>
+        <w:r>
+          <w:rPr>
+            <w:rStyle w:val="Hyperlink"/>
+          </w:rPr>
+          <w:t>mode</w:t>
+        </w:r>
+        <w:proofErr w:type="spellEnd"/>
+        <w:r>
+          <w:rPr>
+            <w:rStyle w:val="Hyperlink"/>
+          </w:rPr>
+          <w:t xml:space="preserve">: </w:t>
+        </w:r>
+        <w:proofErr w:type="spellStart"/>
+        <w:r>
+          <w:rPr>
+            <w:rStyle w:val="Hyperlink"/>
+          </w:rPr>
+          <w:t>standalone</w:t>
+        </w:r>
+        <w:proofErr w:type="spellEnd"/>
+        <w:r>
+          <w:rPr>
+            <w:rStyle w:val="Hyperlink"/>
+          </w:rPr>
+          <w:t>)'</w:t>
+        </w:r>
+        <w:proofErr w:type="gramStart"/>
+        <w:r>
+          <w:rPr>
+            <w:rStyle w:val="Hyperlink"/>
+          </w:rPr>
+          <w:t>).matches</w:t>
+        </w:r>
+        <w:proofErr w:type="gramEnd"/>
+      </w:hyperlink>
+    </w:p>
+    <w:p>
+      <w:pPr>
+        <w:numPr>
+          <w:ilvl w:val="1"/>
+          <w:numId w:val="10"/>
+        </w:numPr>
+      </w:pPr>
+      <w:r>
+        <w:t>Ocultar prompt se já instalado</w:t>
+      </w:r>
+    </w:p>
+    <w:p>
+      <w:pPr>
+        <w:rPr>
+          <w:b/>
+          <w:bCs/>
+        </w:rPr>
+      </w:pPr>
+      <w:r>
+        <w:rPr>
+          <w:rFonts w:ascii="Segoe UI Emoji" w:hAnsi="Segoe UI Emoji" w:cs="Segoe UI Emoji"/>
+          <w:b/>
+          <w:bCs/>
+        </w:rPr>
+        <w:t>🟢</w:t>
+      </w:r>
+      <w:r>
+        <w:rPr>
+          <w:b/>
+          <w:bCs/>
+        </w:rPr>
+        <w:t> RECOMENDADO (Otimizações)</w:t>
+      </w:r>
+    </w:p>
+    <w:p>
+      <w:pPr>
+        <w:numPr>
+          <w:ilvl w:val="0"/>
+          <w:numId w:val="11"/>
+        </w:numPr>
+      </w:pPr>
+      <w:r>
+        <w:rPr>
+          <w:b/>
+          <w:bCs/>
+        </w:rPr>
+        <w:t>Ícones Apple Touch</w:t>
+      </w:r>
+    </w:p>
+    <w:p>
+      <w:pPr>
+        <w:numPr>
+          <w:ilvl w:val="1"/>
+          <w:numId w:val="11"/>
+        </w:numPr>
+      </w:pPr>
+      <w:r>
+        <w:t xml:space="preserve">&lt;link </w:t>
+      </w:r>
+      <w:proofErr w:type="spellStart"/>
+      <w:r>
+        <w:t>rel</w:t>
+      </w:r>
+      <w:proofErr w:type="spellEnd"/>
+      <w:r>
+        <w:t>="</w:t>
+      </w:r>
+      <w:proofErr w:type="spellStart"/>
+      <w:r>
+        <w:t>apple-touch-icon</w:t>
+      </w:r>
+      <w:proofErr w:type="spellEnd"/>
+      <w:r>
+        <w:t xml:space="preserve">" </w:t>
+      </w:r>
+      <w:proofErr w:type="spellStart"/>
+      <w:r>
+        <w:t>href</w:t>
+      </w:r>
+      <w:proofErr w:type="spellEnd"/>
+      <w:r>
+        <w:t>="/icon-180.png"&gt;</w:t>
+      </w:r>
+    </w:p>
+    <w:p>
+      <w:pPr>
+        <w:numPr>
+          <w:ilvl w:val="1"/>
+          <w:numId w:val="11"/>
+        </w:numPr>
+      </w:pPr>
+      <w:r>
+        <w:lastRenderedPageBreak/>
+        <w:t>Tamanhos: 120x120, 152x152, 167x167, 180x180</w:t>
+      </w:r>
+    </w:p>
+    <w:p>
+      <w:pPr>
+        <w:numPr>
+          <w:ilvl w:val="0"/>
+          <w:numId w:val="11"/>
+        </w:numPr>
+      </w:pPr>
+      <w:r>
+        <w:rPr>
+          <w:b/>
+          <w:bCs/>
+        </w:rPr>
+        <w:t xml:space="preserve">Meta </w:t>
+      </w:r>
+      <w:proofErr w:type="spellStart"/>
+      <w:r>
+        <w:rPr>
+          <w:b/>
+          <w:bCs/>
+        </w:rPr>
+        <w:t>tags</w:t>
+      </w:r>
+      <w:proofErr w:type="spellEnd"/>
+      <w:r>
+        <w:rPr>
+          <w:b/>
+          <w:bCs/>
+        </w:rPr>
+        <w:t xml:space="preserve"> adicionais iOS</w:t>
+      </w:r>
+    </w:p>
+    <w:p>
+      <w:pPr>
+        <w:numPr>
+          <w:ilvl w:val="1"/>
+          <w:numId w:val="11"/>
+        </w:numPr>
+      </w:pPr>
+      <w:proofErr w:type="spellStart"/>
+      <w:r>
+        <w:t>apple</w:t>
+      </w:r>
+      <w:proofErr w:type="spellEnd"/>
+      <w:r>
+        <w:t>-mobile-web-app-</w:t>
+      </w:r>
+      <w:proofErr w:type="spellStart"/>
+      <w:r>
+        <w:t>title</w:t>
+      </w:r>
+      <w:proofErr w:type="spellEnd"/>
+    </w:p>
+    <w:p>
+      <w:pPr>
+        <w:numPr>
+          <w:ilvl w:val="1"/>
+          <w:numId w:val="11"/>
+        </w:numPr>
+      </w:pPr>
+      <w:proofErr w:type="spellStart"/>
+      <w:r>
+        <w:t>apple</w:t>
+      </w:r>
+      <w:proofErr w:type="spellEnd"/>
+      <w:r>
+        <w:t>-</w:t>
+      </w:r>
+      <w:proofErr w:type="spellStart"/>
+      <w:r>
+        <w:t>touch</w:t>
+      </w:r>
+      <w:proofErr w:type="spellEnd"/>
+      <w:r>
+        <w:t>-startup-</w:t>
+      </w:r>
+      <w:proofErr w:type="spellStart"/>
+      <w:r>
+        <w:t>image</w:t>
+      </w:r>
+      <w:proofErr w:type="spellEnd"/>
+      <w:r>
+        <w:t> (</w:t>
+      </w:r>
+      <w:proofErr w:type="spellStart"/>
+      <w:r>
+        <w:t>splash</w:t>
+      </w:r>
+      <w:proofErr w:type="spellEnd"/>
+      <w:r>
+        <w:t xml:space="preserve"> </w:t>
+      </w:r>
+      <w:proofErr w:type="spellStart"/>
+      <w:r>
+        <w:t>screen</w:t>
+      </w:r>
+      <w:proofErr w:type="spellEnd"/>
+      <w:r>
+        <w:t>)</w:t>
+      </w:r>
+    </w:p>
+    <w:p>
+      <w:pPr>
+        <w:numPr>
+          <w:ilvl w:val="0"/>
+          <w:numId w:val="11"/>
+        </w:numPr>
+      </w:pPr>
+      <w:r>
+        <w:rPr>
+          <w:b/>
+          <w:bCs/>
+        </w:rPr>
+        <w:t xml:space="preserve">Update </w:t>
+      </w:r>
+      <w:proofErr w:type="spellStart"/>
+      <w:r>
+        <w:rPr>
+          <w:b/>
+          <w:bCs/>
+        </w:rPr>
+        <w:t>Notification</w:t>
+      </w:r>
+      <w:proofErr w:type="spellEnd"/>
+    </w:p>
+    <w:p>
+      <w:pPr>
+        <w:numPr>
+          <w:ilvl w:val="1"/>
+          <w:numId w:val="11"/>
+        </w:numPr>
+      </w:pPr>
+      <w:r>
+        <w:t xml:space="preserve">Detectar nova versão do </w:t>
+      </w:r>
+      <w:proofErr w:type="spellStart"/>
+      <w:r>
+        <w:t>service</w:t>
+      </w:r>
+      <w:proofErr w:type="spellEnd"/>
+      <w:r>
+        <w:t xml:space="preserve"> </w:t>
+      </w:r>
+      <w:proofErr w:type="spellStart"/>
+      <w:r>
+        <w:t>worker</w:t>
+      </w:r>
+      <w:proofErr w:type="spellEnd"/>
+    </w:p>
+    <w:p>
+      <w:pPr>
+        <w:numPr>
+          <w:ilvl w:val="1"/>
+          <w:numId w:val="11"/>
+        </w:numPr>
+      </w:pPr>
+      <w:r>
+        <w:t>Botão "Atualizar app" quando houver update</w:t>
+      </w:r>
+    </w:p>
+    <w:p>
+      <w:pPr>
+        <w:numPr>
+          <w:ilvl w:val="0"/>
+          <w:numId w:val="11"/>
+        </w:numPr>
+      </w:pPr>
+      <w:proofErr w:type="spellStart"/>
+      <w:r>
+        <w:rPr>
+          <w:b/>
+          <w:bCs/>
+        </w:rPr>
+        <w:t>Analytics</w:t>
+      </w:r>
+      <w:proofErr w:type="spellEnd"/>
+      <w:r>
+        <w:rPr>
+          <w:b/>
+          <w:bCs/>
+        </w:rPr>
+        <w:t xml:space="preserve"> de Instalação</w:t>
+      </w:r>
+    </w:p>
+    <w:p>
+      <w:pPr>
+        <w:numPr>
+          <w:ilvl w:val="1"/>
+          <w:numId w:val="11"/>
+        </w:numPr>
+      </w:pPr>
+      <w:r>
+        <w:t>Rastrear quantos usuários instalam</w:t>
+      </w:r>
+    </w:p>
+    <w:p>
+      <w:pPr>
+        <w:numPr>
+          <w:ilvl w:val="1"/>
+          <w:numId w:val="11"/>
+        </w:numPr>
+      </w:pPr>
+      <w:r>
+        <w:t>Taxa de rejeição do prompt</w:t>
+      </w:r>
+    </w:p>
+    <w:p>
+      <w:pPr>
+        <w:numPr>
+          <w:ilvl w:val="0"/>
+          <w:numId w:val="11"/>
+        </w:numPr>
+      </w:pPr>
+      <w:proofErr w:type="spellStart"/>
+      <w:r>
+        <w:rPr>
+          <w:b/>
+          <w:bCs/>
+        </w:rPr>
+        <w:t>Badge</w:t>
+      </w:r>
+      <w:proofErr w:type="spellEnd"/>
+      <w:r>
+        <w:rPr>
+          <w:b/>
+          <w:bCs/>
+        </w:rPr>
+        <w:t>/contador de instalações</w:t>
+      </w:r>
+    </w:p>
+    <w:p>
+      <w:pPr>
+        <w:numPr>
+          <w:ilvl w:val="1"/>
+          <w:numId w:val="11"/>
+        </w:numPr>
+      </w:pPr>
+      <w:r>
+        <w:t>Mostrar "X mil pessoas instalaram"</w:t>
+      </w:r>
+    </w:p>
+    <w:p>
+      <w:pPr>
+        <w:numPr>
+          <w:ilvl w:val="1"/>
+          <w:numId w:val="11"/>
+        </w:numPr>
+      </w:pPr>
+      <w:r>
+        <w:t xml:space="preserve">Social </w:t>
+      </w:r>
+      <w:proofErr w:type="spellStart"/>
+      <w:r>
+        <w:t>proof</w:t>
+      </w:r>
+      <w:proofErr w:type="spellEnd"/>
+      <w:r>
+        <w:t xml:space="preserve"> para incentivar instalação</w:t>
+      </w:r>
+    </w:p>
+    <w:p>
+      <w:pPr>
+        <w:numPr>
+          <w:ilvl w:val="0"/>
+          <w:numId w:val="11"/>
+        </w:numPr>
+      </w:pPr>
+      <w:proofErr w:type="spellStart"/>
+      <w:r>
+        <w:rPr>
+          <w:b/>
+          <w:bCs/>
+        </w:rPr>
+        <w:t>Onboarding</w:t>
+      </w:r>
+      <w:proofErr w:type="spellEnd"/>
+      <w:r>
+        <w:rPr>
+          <w:b/>
+          <w:bCs/>
+        </w:rPr>
+        <w:t xml:space="preserve"> PWA</w:t>
+      </w:r>
+    </w:p>
+    <w:p>
+      <w:pPr>
+        <w:numPr>
+          <w:ilvl w:val="1"/>
+          <w:numId w:val="11"/>
+        </w:numPr>
+      </w:pPr>
+      <w:r>
+        <w:t>Após instalar, mostrar tour das funcionalidades offline</w:t>
+      </w:r>
+    </w:p>
+    <w:p>
+      <w:pPr>
+        <w:numPr>
+          <w:ilvl w:val="1"/>
+          <w:numId w:val="11"/>
+        </w:numPr>
+      </w:pPr>
+      <w:r>
+        <w:t>Destacar benefícios (notificações, acesso rápido)</w:t>
+      </w:r>
+    </w:p>
+    <w:p>
+      <w:pPr>
+        <w:rPr>
+          <w:b/>
+          <w:bCs/>
+        </w:rPr>
+      </w:pPr>
+      <w:r>
+        <w:rPr>
+          <w:rFonts w:ascii="Segoe UI Emoji" w:hAnsi="Segoe UI Emoji" w:cs="Segoe UI Emoji"/>
+          <w:b/>
+          <w:bCs/>
+        </w:rPr>
+        <w:t>🔵</w:t>
+      </w:r>
+      <w:r>
+        <w:rPr>
+          <w:b/>
+          <w:bCs/>
+        </w:rPr>
+        <w:t> AVANÇADO (Experiência premium)</w:t>
+      </w:r>
+    </w:p>
+    <w:p>
+      <w:pPr>
+        <w:numPr>
+          <w:ilvl w:val="0"/>
+          <w:numId w:val="12"/>
+        </w:numPr>
+      </w:pPr>
+      <w:r>
+        <w:rPr>
+          <w:b/>
+          <w:bCs/>
+        </w:rPr>
+        <w:t xml:space="preserve">Web </w:t>
+      </w:r>
+      <w:proofErr w:type="spellStart"/>
+      <w:r>
+        <w:rPr>
+          <w:b/>
+          <w:bCs/>
+        </w:rPr>
+        <w:t>Share</w:t>
+      </w:r>
+      <w:proofErr w:type="spellEnd"/>
+      <w:r>
+        <w:rPr>
+          <w:b/>
+          <w:bCs/>
+        </w:rPr>
+        <w:t xml:space="preserve"> API</w:t>
+      </w:r>
+    </w:p>
+    <w:p>
+      <w:pPr>
+        <w:numPr>
+          <w:ilvl w:val="1"/>
+          <w:numId w:val="12"/>
+        </w:numPr>
+      </w:pPr>
+      <w:r>
+        <w:t>Permitir compartilhar treinos nativamente</w:t>
+      </w:r>
+    </w:p>
+    <w:p>
+      <w:pPr>
+        <w:numPr>
+          <w:ilvl w:val="1"/>
+          <w:numId w:val="12"/>
+        </w:numPr>
+      </w:pPr>
+      <w:hyperlink r:id="rId6" w:history="1">
+        <w:proofErr w:type="spellStart"/>
+        <w:proofErr w:type="gramStart"/>
+        <w:r>
+          <w:rPr>
+            <w:rStyle w:val="Hyperlink"/>
+          </w:rPr>
+          <w:t>navigator.share</w:t>
+        </w:r>
+        <w:proofErr w:type="spellEnd"/>
+        <w:proofErr w:type="gramEnd"/>
+        <w:r>
+          <w:rPr>
+            <w:rStyle w:val="Hyperlink"/>
+          </w:rPr>
+          <w:t>()</w:t>
+        </w:r>
+      </w:hyperlink>
+    </w:p>
+    <w:p>
+      <w:pPr>
+        <w:numPr>
+          <w:ilvl w:val="0"/>
+          <w:numId w:val="12"/>
+        </w:numPr>
+      </w:pPr>
+      <w:r>
+        <w:rPr>
+          <w:b/>
+          <w:bCs/>
+        </w:rPr>
+        <w:t xml:space="preserve">Push </w:t>
+      </w:r>
+      <w:proofErr w:type="spellStart"/>
+      <w:r>
+        <w:rPr>
+          <w:b/>
+          <w:bCs/>
+        </w:rPr>
+        <w:t>Notifications</w:t>
+      </w:r>
+      <w:proofErr w:type="spellEnd"/>
+    </w:p>
+    <w:p>
+      <w:pPr>
+        <w:numPr>
+          <w:ilvl w:val="1"/>
+          <w:numId w:val="12"/>
+        </w:numPr>
+      </w:pPr>
+      <w:r>
+        <w:t>Reengajar usuários com lembretes de treino</w:t>
+      </w:r>
+    </w:p>
+    <w:p>
+      <w:pPr>
+        <w:numPr>
+          <w:ilvl w:val="1"/>
+          <w:numId w:val="12"/>
+        </w:numPr>
+      </w:pPr>
+      <w:r>
+        <w:t>Requer permissão do usuário</w:t>
+      </w:r>
+    </w:p>
+    <w:p>
+      <w:pPr>
+        <w:numPr>
+          <w:ilvl w:val="0"/>
+          <w:numId w:val="12"/>
+        </w:numPr>
+      </w:pPr>
+      <w:r>
+        <w:rPr>
+          <w:b/>
+          <w:bCs/>
+        </w:rPr>
+        <w:t>Background Sync</w:t>
+      </w:r>
+    </w:p>
+    <w:p>
+      <w:pPr>
+        <w:numPr>
+          <w:ilvl w:val="1"/>
+          <w:numId w:val="12"/>
+        </w:numPr>
+      </w:pPr>
+      <w:r>
+        <w:t>Sincronizar dados quando voltar online</w:t>
+      </w:r>
+    </w:p>
+    <w:p>
+      <w:pPr>
+        <w:numPr>
+          <w:ilvl w:val="1"/>
+          <w:numId w:val="12"/>
+        </w:numPr>
+      </w:pPr>
+      <w:r>
+        <w:t>Salvar treinos offline e enviar depois</w:t>
+      </w:r>
+    </w:p>
+    <w:p>
+      <w:pPr>
+        <w:numPr>
+          <w:ilvl w:val="0"/>
+          <w:numId w:val="12"/>
+        </w:numPr>
+      </w:pPr>
+      <w:proofErr w:type="spellStart"/>
+      <w:r>
+        <w:rPr>
+          <w:b/>
+          <w:bCs/>
+        </w:rPr>
+        <w:t>Periodic</w:t>
+      </w:r>
+      <w:proofErr w:type="spellEnd"/>
+      <w:r>
+        <w:rPr>
+          <w:b/>
+          <w:bCs/>
+        </w:rPr>
+        <w:t xml:space="preserve"> Background Sync</w:t>
+      </w:r>
+    </w:p>
+    <w:p>
+      <w:pPr>
+        <w:numPr>
+          <w:ilvl w:val="1"/>
+          <w:numId w:val="12"/>
+        </w:numPr>
+      </w:pPr>
+      <w:r>
+        <w:t>Atualizar dados automaticamente em background</w:t>
+      </w:r>
+    </w:p>
+    <w:p>
+      <w:pPr>
+        <w:numPr>
+          <w:ilvl w:val="1"/>
+          <w:numId w:val="12"/>
+        </w:numPr>
+      </w:pPr>
+      <w:r>
+        <w:t>Baixar novos treinos periodicamente</w:t>
+      </w:r>
+    </w:p>
+    <w:p>
+      <w:pPr>
+        <w:numPr>
+          <w:ilvl w:val="0"/>
+          <w:numId w:val="12"/>
+        </w:numPr>
+      </w:pPr>
+      <w:proofErr w:type="spellStart"/>
+      <w:r>
+        <w:rPr>
+          <w:b/>
+          <w:bCs/>
+        </w:rPr>
+        <w:t>Shortcuts</w:t>
+      </w:r>
+      <w:proofErr w:type="spellEnd"/>
+      <w:r>
+        <w:rPr>
+          <w:b/>
+          <w:bCs/>
+        </w:rPr>
+        <w:t xml:space="preserve"> no ícone</w:t>
+      </w:r>
+    </w:p>
+    <w:p>
+      <w:pPr>
+        <w:numPr>
+          <w:ilvl w:val="1"/>
+          <w:numId w:val="12"/>
+        </w:numPr>
+      </w:pPr>
+      <w:r>
+        <w:t xml:space="preserve">Adicionar atalhos no </w:t>
+      </w:r>
+      <w:proofErr w:type="spellStart"/>
+      <w:r>
+        <w:t>manifest</w:t>
+      </w:r>
+      <w:proofErr w:type="spellEnd"/>
+      <w:r>
+        <w:t xml:space="preserve"> (Android)</w:t>
+      </w:r>
+    </w:p>
+    <w:p>
+      <w:pPr>
+        <w:numPr>
+          <w:ilvl w:val="1"/>
+          <w:numId w:val="12"/>
+        </w:numPr>
+      </w:pPr>
+      <w:proofErr w:type="spellStart"/>
+      <w:r>
+        <w:t>Ex</w:t>
+      </w:r>
+      <w:proofErr w:type="spellEnd"/>
+      <w:r>
+        <w:t>: "Iniciar Treino", "Ver Progresso"</w:t>
+      </w:r>
+    </w:p>
+    <w:p>
+      <w:pPr>
+        <w:numPr>
+          <w:ilvl w:val="0"/>
+          <w:numId w:val="12"/>
+        </w:numPr>
+      </w:pPr>
+      <w:r>
+        <w:rPr>
+          <w:b/>
+          <w:bCs/>
+        </w:rPr>
+        <w:t xml:space="preserve">App </w:t>
+      </w:r>
+      <w:proofErr w:type="spellStart"/>
+      <w:r>
+        <w:rPr>
+          <w:b/>
+          <w:bCs/>
+        </w:rPr>
+        <w:t>Shortcuts</w:t>
+      </w:r>
+      <w:proofErr w:type="spellEnd"/>
+      <w:r>
+        <w:rPr>
+          <w:b/>
+          <w:bCs/>
+        </w:rPr>
+        <w:t xml:space="preserve"> com </w:t>
+      </w:r>
+      <w:proofErr w:type="spellStart"/>
+      <w:r>
+        <w:rPr>
+          <w:b/>
+          <w:bCs/>
+        </w:rPr>
+        <w:t>Badge</w:t>
+      </w:r>
+      <w:proofErr w:type="spellEnd"/>
+    </w:p>
+    <w:p>
+      <w:pPr>
+        <w:numPr>
+          <w:ilvl w:val="1"/>
+          <w:numId w:val="12"/>
+        </w:numPr>
+      </w:pPr>
+      <w:r>
+        <w:lastRenderedPageBreak/>
+        <w:t>Contador de treinos pendentes no ícone</w:t>
+      </w:r>
+    </w:p>
+    <w:p>
+      <w:pPr>
+        <w:numPr>
+          <w:ilvl w:val="1"/>
+          <w:numId w:val="12"/>
+        </w:numPr>
+      </w:pPr>
+      <w:proofErr w:type="spellStart"/>
+      <w:r>
+        <w:t>Badge</w:t>
+      </w:r>
+      <w:proofErr w:type="spellEnd"/>
+      <w:r>
+        <w:t xml:space="preserve"> API</w:t>
+      </w:r>
+    </w:p>
+    <w:p>
+      <w:pPr>
+        <w:numPr>
+          <w:ilvl w:val="0"/>
+          <w:numId w:val="12"/>
+        </w:numPr>
+      </w:pPr>
+      <w:proofErr w:type="spellStart"/>
+      <w:r>
+        <w:rPr>
+          <w:b/>
+          <w:bCs/>
+        </w:rPr>
+        <w:t>Install</w:t>
+      </w:r>
+      <w:proofErr w:type="spellEnd"/>
+      <w:r>
+        <w:rPr>
+          <w:b/>
+          <w:bCs/>
+        </w:rPr>
+        <w:t xml:space="preserve"> Banner Timing Inteligente</w:t>
+      </w:r>
+    </w:p>
+    <w:p>
+      <w:pPr>
+        <w:numPr>
+          <w:ilvl w:val="1"/>
+          <w:numId w:val="12"/>
+        </w:numPr>
+      </w:pPr>
+      <w:r>
+        <w:t>Mostrar após usuário completar ação importante</w:t>
+      </w:r>
+    </w:p>
+    <w:p>
+      <w:pPr>
+        <w:numPr>
+          <w:ilvl w:val="1"/>
+          <w:numId w:val="12"/>
+        </w:numPr>
+      </w:pPr>
+      <w:proofErr w:type="spellStart"/>
+      <w:r>
+        <w:t>Ex</w:t>
+      </w:r>
+      <w:proofErr w:type="spellEnd"/>
+      <w:r>
+        <w:t>: após criar primeira ficha de treino</w:t>
+      </w:r>
+    </w:p>
+    <w:p>
+      <w:pPr>
+        <w:numPr>
+          <w:ilvl w:val="0"/>
+          <w:numId w:val="12"/>
+        </w:numPr>
+      </w:pPr>
+      <w:r>
+        <w:rPr>
+          <w:b/>
+          <w:bCs/>
+        </w:rPr>
+        <w:t xml:space="preserve">A/B </w:t>
+      </w:r>
+      <w:proofErr w:type="spellStart"/>
+      <w:r>
+        <w:rPr>
+          <w:b/>
+          <w:bCs/>
+        </w:rPr>
+        <w:t>Testing</w:t>
+      </w:r>
+      <w:proofErr w:type="spellEnd"/>
+      <w:r>
+        <w:rPr>
+          <w:b/>
+          <w:bCs/>
+        </w:rPr>
+        <w:t xml:space="preserve"> do Prompt</w:t>
+      </w:r>
+    </w:p>
+    <w:p>
+      <w:pPr>
+        <w:numPr>
+          <w:ilvl w:val="1"/>
+          <w:numId w:val="12"/>
+        </w:numPr>
+      </w:pPr>
+      <w:r>
+        <w:t>Testar diferentes mensagens/momentos</w:t>
+      </w:r>
+    </w:p>
+    <w:p>
+      <w:pPr>
+        <w:numPr>
+          <w:ilvl w:val="1"/>
+          <w:numId w:val="12"/>
+        </w:numPr>
+      </w:pPr>
+      <w:r>
+        <w:t>Otimizar taxa de conversão</w:t>
+      </w:r>
+    </w:p>
+    <w:p>
+      <w:pPr>
+        <w:rPr>
+          <w:b/>
+          <w:bCs/>
+        </w:rPr>
+      </w:pPr>
+      <w:r>
+        <w:rPr>
+          <w:rFonts w:ascii="Segoe UI Emoji" w:hAnsi="Segoe UI Emoji" w:cs="Segoe UI Emoji"/>
+          <w:b/>
+          <w:bCs/>
+        </w:rPr>
+        <w:t>📊</w:t>
+      </w:r>
+      <w:r>
+        <w:rPr>
+          <w:b/>
+          <w:bCs/>
+        </w:rPr>
+        <w:t> MÉTRICAS E MONITORAMENTO</w:t>
+      </w:r>
+    </w:p>
+    <w:p>
+      <w:pPr>
+        <w:numPr>
+          <w:ilvl w:val="0"/>
+          <w:numId w:val="13"/>
+        </w:numPr>
+      </w:pPr>
+      <w:r>
+        <w:rPr>
+          <w:b/>
+          <w:bCs/>
+        </w:rPr>
+        <w:t>Rastrear eventos:</w:t>
+      </w:r>
+    </w:p>
+    <w:p>
+      <w:pPr>
+        <w:numPr>
+          <w:ilvl w:val="1"/>
+          <w:numId w:val="13"/>
+        </w:numPr>
+      </w:pPr>
+      <w:proofErr w:type="spellStart"/>
+      <w:r>
+        <w:t>beforeinstallprompt</w:t>
+      </w:r>
+      <w:proofErr w:type="spellEnd"/>
+      <w:r>
+        <w:t> disparado</w:t>
+      </w:r>
+    </w:p>
+    <w:p>
+      <w:pPr>
+        <w:numPr>
+          <w:ilvl w:val="1"/>
+          <w:numId w:val="13"/>
+        </w:numPr>
+      </w:pPr>
+      <w:r>
+        <w:t>Usuário clicou "Instalar"</w:t>
+      </w:r>
+    </w:p>
+    <w:p>
+      <w:pPr>
+        <w:numPr>
+          <w:ilvl w:val="1"/>
+          <w:numId w:val="13"/>
+        </w:numPr>
+      </w:pPr>
+      <w:r>
+        <w:t>Usuário rejeitou</w:t>
+      </w:r>
+    </w:p>
+    <w:p>
+      <w:pPr>
+        <w:numPr>
+          <w:ilvl w:val="1"/>
+          <w:numId w:val="13"/>
+        </w:numPr>
+      </w:pPr>
+      <w:r>
+        <w:t>Instalação concluída</w:t>
+      </w:r>
+    </w:p>
+    <w:p>
+      <w:pPr>
+        <w:numPr>
+          <w:ilvl w:val="1"/>
+          <w:numId w:val="13"/>
+        </w:numPr>
+      </w:pPr>
+      <w:r>
+        <w:t xml:space="preserve">App aberto em modo </w:t>
+      </w:r>
+      <w:proofErr w:type="spellStart"/>
+      <w:r>
+        <w:t>standalone</w:t>
+      </w:r>
+      <w:proofErr w:type="spellEnd"/>
+    </w:p>
+    <w:p>
+      <w:pPr>
+        <w:numPr>
+          <w:ilvl w:val="0"/>
+          <w:numId w:val="13"/>
+        </w:numPr>
+      </w:pPr>
+      <w:proofErr w:type="spellStart"/>
+      <w:r>
+        <w:rPr>
+          <w:b/>
+          <w:bCs/>
+        </w:rPr>
+        <w:t>Fallback</w:t>
+      </w:r>
+      <w:proofErr w:type="spellEnd"/>
+      <w:r>
+        <w:rPr>
+          <w:b/>
+          <w:bCs/>
+        </w:rPr>
+        <w:t xml:space="preserve"> para navegadores antigos</w:t>
+      </w:r>
+    </w:p>
+    <w:p>
+      <w:pPr>
+        <w:numPr>
+          <w:ilvl w:val="1"/>
+          <w:numId w:val="13"/>
+        </w:numPr>
+      </w:pPr>
+      <w:r>
+        <w:t xml:space="preserve">Detecção de suporte a </w:t>
+      </w:r>
+      <w:proofErr w:type="spellStart"/>
+      <w:r>
+        <w:t>service</w:t>
+      </w:r>
+      <w:proofErr w:type="spellEnd"/>
+      <w:r>
+        <w:t xml:space="preserve"> </w:t>
+      </w:r>
+      <w:proofErr w:type="spellStart"/>
+      <w:r>
+        <w:t>worker</w:t>
+      </w:r>
+      <w:proofErr w:type="spellEnd"/>
+    </w:p>
+    <w:p>
+      <w:pPr>
+        <w:numPr>
+          <w:ilvl w:val="1"/>
+          <w:numId w:val="13"/>
+        </w:numPr>
+      </w:pPr>
+      <w:r>
+        <w:t>Mensagem: "Atualize seu navegador"</w:t>
+      </w:r>
+    </w:p>
+    <w:p>
+      <w:r>
+        <w:pict w14:anchorId="336FF891">
+          <v:rect id="_x0000_i1031" style="width:0;height:1.5pt" o:hralign="center" o:hrstd="t" o:hr="t" fillcolor="#a0a0a0" stroked="f"/>
+        </w:pict>
+      </w:r>
+    </w:p>
+    <w:p>
+      <w:pPr>
+        <w:rPr>
+          <w:b/>
+          <w:bCs/>
+        </w:rPr>
+      </w:pPr>
+      <w:r>
+        <w:rPr>
+          <w:rFonts w:ascii="Segoe UI Emoji" w:hAnsi="Segoe UI Emoji" w:cs="Segoe UI Emoji"/>
+          <w:b/>
+          <w:bCs/>
+        </w:rPr>
+        <w:t>🎯</w:t>
+      </w:r>
+      <w:r>
+        <w:rPr>
+          <w:b/>
+          <w:bCs/>
+        </w:rPr>
+        <w:t> Pacote Recomendado Inicial (MVP):</w:t>
+      </w:r>
+    </w:p>
+    <w:p>
+      <w:pPr>
+        <w:numPr>
+          <w:ilvl w:val="0"/>
+          <w:numId w:val="14"/>
+        </w:numPr>
+      </w:pPr>
+      <w:r>
+        <w:rPr>
+          <w:rFonts w:ascii="Segoe UI Emoji" w:hAnsi="Segoe UI Emoji" w:cs="Segoe UI Emoji"/>
+        </w:rPr>
+        <w:t>✅</w:t>
+      </w:r>
+      <w:r>
+        <w:t xml:space="preserve"> Link do </w:t>
+      </w:r>
+      <w:proofErr w:type="spellStart"/>
+      <w:r>
+        <w:t>manifest</w:t>
+      </w:r>
+      <w:proofErr w:type="spellEnd"/>
+      <w:r>
+        <w:t xml:space="preserve"> (ação 1)</w:t>
+      </w:r>
+    </w:p>
+    <w:p>
+      <w:pPr>
+        <w:numPr>
+          <w:ilvl w:val="0"/>
+          <w:numId w:val="14"/>
+        </w:numPr>
+      </w:pPr>
+      <w:r>
+        <w:rPr>
+          <w:rFonts w:ascii="Segoe UI Emoji" w:hAnsi="Segoe UI Emoji" w:cs="Segoe UI Emoji"/>
+        </w:rPr>
+        <w:t>✅</w:t>
+      </w:r>
+      <w:r>
+        <w:t xml:space="preserve"> Service </w:t>
+      </w:r>
+      <w:proofErr w:type="spellStart"/>
+      <w:r>
+        <w:t>Worker</w:t>
+      </w:r>
+      <w:proofErr w:type="spellEnd"/>
+      <w:r>
+        <w:t xml:space="preserve"> básico (ação 2)</w:t>
+      </w:r>
+    </w:p>
+    <w:p>
+      <w:pPr>
+        <w:numPr>
+          <w:ilvl w:val="0"/>
+          <w:numId w:val="14"/>
+        </w:numPr>
+      </w:pPr>
+      <w:r>
+        <w:rPr>
+          <w:rFonts w:ascii="Segoe UI Emoji" w:hAnsi="Segoe UI Emoji" w:cs="Segoe UI Emoji"/>
+        </w:rPr>
+        <w:t>✅</w:t>
+      </w:r>
+      <w:r>
+        <w:t xml:space="preserve"> Ícones PNG 192+512 (ação 3)</w:t>
+      </w:r>
+    </w:p>
+    <w:p>
+      <w:pPr>
+        <w:numPr>
+          <w:ilvl w:val="0"/>
+          <w:numId w:val="14"/>
+        </w:numPr>
+      </w:pPr>
+      <w:r>
+        <w:rPr>
+          <w:rFonts w:ascii="Segoe UI Emoji" w:hAnsi="Segoe UI Emoji" w:cs="Segoe UI Emoji"/>
+        </w:rPr>
+        <w:t>✅</w:t>
+      </w:r>
+      <w:r>
+        <w:t xml:space="preserve"> Prompt customizado Android (ação 5)</w:t>
+      </w:r>
+    </w:p>
+    <w:p>
+      <w:pPr>
+        <w:numPr>
+          <w:ilvl w:val="0"/>
+          <w:numId w:val="14"/>
+        </w:numPr>
+      </w:pPr>
+      <w:r>
+        <w:rPr>
+          <w:rFonts w:ascii="Segoe UI Emoji" w:hAnsi="Segoe UI Emoji" w:cs="Segoe UI Emoji"/>
+        </w:rPr>
+        <w:t>✅</w:t>
+      </w:r>
+      <w:r>
+        <w:t xml:space="preserve"> Instruções iOS (ação 6)</w:t>
+      </w:r>
+    </w:p>
+    <w:p>
+      <w:pPr>
+        <w:numPr>
+          <w:ilvl w:val="0"/>
+          <w:numId w:val="14"/>
+        </w:numPr>
+      </w:pPr>
+      <w:r>
+        <w:rPr>
+          <w:rFonts w:ascii="Segoe UI Emoji" w:hAnsi="Segoe UI Emoji" w:cs="Segoe UI Emoji"/>
+        </w:rPr>
+        <w:t>✅</w:t>
+      </w:r>
+      <w:r>
+        <w:t xml:space="preserve"> Verificar se já instalado (ação 8)</w:t>
+      </w:r>
+    </w:p>
+    <w:p/>
     <w:p>
       <w:pPr>
         <w:rPr>
@@ -2930,6 +4975,272 @@
     </w:lvl>
   </w:abstractNum>
   <w:abstractNum w:abstractNumId="2" w15:restartNumberingAfterBreak="0">
+    <w:nsid w:val="0F0D174A"/>
+    <w:multiLevelType w:val="multilevel"/>
+    <w:tmpl w:val="67EE6F9A"/>
+    <w:lvl w:ilvl="0">
+      <w:start w:val="1"/>
+      <w:numFmt w:val="bullet"/>
+      <w:lvlText w:val=""/>
+      <w:lvlJc w:val="left"/>
+      <w:pPr>
+        <w:tabs>
+          <w:tab w:val="num" w:pos="720"/>
+        </w:tabs>
+        <w:ind w:left="720" w:hanging="360"/>
+      </w:pPr>
+      <w:rPr>
+        <w:rFonts w:ascii="Symbol" w:hAnsi="Symbol" w:hint="default"/>
+        <w:sz w:val="20"/>
+      </w:rPr>
+    </w:lvl>
+    <w:lvl w:ilvl="1" w:tentative="1">
+      <w:start w:val="1"/>
+      <w:numFmt w:val="bullet"/>
+      <w:lvlText w:val="o"/>
+      <w:lvlJc w:val="left"/>
+      <w:pPr>
+        <w:tabs>
+          <w:tab w:val="num" w:pos="1440"/>
+        </w:tabs>
+        <w:ind w:left="1440" w:hanging="360"/>
+      </w:pPr>
+      <w:rPr>
+        <w:rFonts w:ascii="Courier New" w:hAnsi="Courier New" w:hint="default"/>
+        <w:sz w:val="20"/>
+      </w:rPr>
+    </w:lvl>
+    <w:lvl w:ilvl="2" w:tentative="1">
+      <w:start w:val="1"/>
+      <w:numFmt w:val="bullet"/>
+      <w:lvlText w:val=""/>
+      <w:lvlJc w:val="left"/>
+      <w:pPr>
+        <w:tabs>
+          <w:tab w:val="num" w:pos="2160"/>
+        </w:tabs>
+        <w:ind w:left="2160" w:hanging="360"/>
+      </w:pPr>
+      <w:rPr>
+        <w:rFonts w:ascii="Wingdings" w:hAnsi="Wingdings" w:hint="default"/>
+        <w:sz w:val="20"/>
+      </w:rPr>
+    </w:lvl>
+    <w:lvl w:ilvl="3" w:tentative="1">
+      <w:start w:val="1"/>
+      <w:numFmt w:val="bullet"/>
+      <w:lvlText w:val=""/>
+      <w:lvlJc w:val="left"/>
+      <w:pPr>
+        <w:tabs>
+          <w:tab w:val="num" w:pos="2880"/>
+        </w:tabs>
+        <w:ind w:left="2880" w:hanging="360"/>
+      </w:pPr>
+      <w:rPr>
+        <w:rFonts w:ascii="Wingdings" w:hAnsi="Wingdings" w:hint="default"/>
+        <w:sz w:val="20"/>
+      </w:rPr>
+    </w:lvl>
+    <w:lvl w:ilvl="4" w:tentative="1">
+      <w:start w:val="1"/>
+      <w:numFmt w:val="bullet"/>
+      <w:lvlText w:val=""/>
+      <w:lvlJc w:val="left"/>
+      <w:pPr>
+        <w:tabs>
+          <w:tab w:val="num" w:pos="3600"/>
+        </w:tabs>
+        <w:ind w:left="3600" w:hanging="360"/>
+      </w:pPr>
+      <w:rPr>
+        <w:rFonts w:ascii="Wingdings" w:hAnsi="Wingdings" w:hint="default"/>
+        <w:sz w:val="20"/>
+      </w:rPr>
+    </w:lvl>
+    <w:lvl w:ilvl="5" w:tentative="1">
+      <w:start w:val="1"/>
+      <w:numFmt w:val="bullet"/>
+      <w:lvlText w:val=""/>
+      <w:lvlJc w:val="left"/>
+      <w:pPr>
+        <w:tabs>
+          <w:tab w:val="num" w:pos="4320"/>
+        </w:tabs>
+        <w:ind w:left="4320" w:hanging="360"/>
+      </w:pPr>
+      <w:rPr>
+        <w:rFonts w:ascii="Wingdings" w:hAnsi="Wingdings" w:hint="default"/>
+        <w:sz w:val="20"/>
+      </w:rPr>
+    </w:lvl>
+    <w:lvl w:ilvl="6" w:tentative="1">
+      <w:start w:val="1"/>
+      <w:numFmt w:val="bullet"/>
+      <w:lvlText w:val=""/>
+      <w:lvlJc w:val="left"/>
+      <w:pPr>
+        <w:tabs>
+          <w:tab w:val="num" w:pos="5040"/>
+        </w:tabs>
+        <w:ind w:left="5040" w:hanging="360"/>
+      </w:pPr>
+      <w:rPr>
+        <w:rFonts w:ascii="Wingdings" w:hAnsi="Wingdings" w:hint="default"/>
+        <w:sz w:val="20"/>
+      </w:rPr>
+    </w:lvl>
+    <w:lvl w:ilvl="7" w:tentative="1">
+      <w:start w:val="1"/>
+      <w:numFmt w:val="bullet"/>
+      <w:lvlText w:val=""/>
+      <w:lvlJc w:val="left"/>
+      <w:pPr>
+        <w:tabs>
+          <w:tab w:val="num" w:pos="5760"/>
+        </w:tabs>
+        <w:ind w:left="5760" w:hanging="360"/>
+      </w:pPr>
+      <w:rPr>
+        <w:rFonts w:ascii="Wingdings" w:hAnsi="Wingdings" w:hint="default"/>
+        <w:sz w:val="20"/>
+      </w:rPr>
+    </w:lvl>
+    <w:lvl w:ilvl="8" w:tentative="1">
+      <w:start w:val="1"/>
+      <w:numFmt w:val="bullet"/>
+      <w:lvlText w:val=""/>
+      <w:lvlJc w:val="left"/>
+      <w:pPr>
+        <w:tabs>
+          <w:tab w:val="num" w:pos="6480"/>
+        </w:tabs>
+        <w:ind w:left="6480" w:hanging="360"/>
+      </w:pPr>
+      <w:rPr>
+        <w:rFonts w:ascii="Wingdings" w:hAnsi="Wingdings" w:hint="default"/>
+        <w:sz w:val="20"/>
+      </w:rPr>
+    </w:lvl>
+  </w:abstractNum>
+  <w:abstractNum w:abstractNumId="3" w15:restartNumberingAfterBreak="0">
+    <w:nsid w:val="1B234516"/>
+    <w:multiLevelType w:val="multilevel"/>
+    <w:tmpl w:val="4FE2134A"/>
+    <w:lvl w:ilvl="0">
+      <w:start w:val="23"/>
+      <w:numFmt w:val="decimal"/>
+      <w:lvlText w:val="%1."/>
+      <w:lvlJc w:val="left"/>
+      <w:pPr>
+        <w:tabs>
+          <w:tab w:val="num" w:pos="720"/>
+        </w:tabs>
+        <w:ind w:left="720" w:hanging="360"/>
+      </w:pPr>
+    </w:lvl>
+    <w:lvl w:ilvl="1">
+      <w:start w:val="1"/>
+      <w:numFmt w:val="bullet"/>
+      <w:lvlText w:val="o"/>
+      <w:lvlJc w:val="left"/>
+      <w:pPr>
+        <w:tabs>
+          <w:tab w:val="num" w:pos="1440"/>
+        </w:tabs>
+        <w:ind w:left="1440" w:hanging="360"/>
+      </w:pPr>
+      <w:rPr>
+        <w:rFonts w:ascii="Courier New" w:hAnsi="Courier New" w:hint="default"/>
+        <w:sz w:val="20"/>
+      </w:rPr>
+    </w:lvl>
+    <w:lvl w:ilvl="2" w:tentative="1">
+      <w:start w:val="1"/>
+      <w:numFmt w:val="decimal"/>
+      <w:lvlText w:val="%3."/>
+      <w:lvlJc w:val="left"/>
+      <w:pPr>
+        <w:tabs>
+          <w:tab w:val="num" w:pos="2160"/>
+        </w:tabs>
+        <w:ind w:left="2160" w:hanging="360"/>
+      </w:pPr>
+    </w:lvl>
+    <w:lvl w:ilvl="3" w:tentative="1">
+      <w:start w:val="1"/>
+      <w:numFmt w:val="decimal"/>
+      <w:lvlText w:val="%4."/>
+      <w:lvlJc w:val="left"/>
+      <w:pPr>
+        <w:tabs>
+          <w:tab w:val="num" w:pos="2880"/>
+        </w:tabs>
+        <w:ind w:left="2880" w:hanging="360"/>
+      </w:pPr>
+    </w:lvl>
+    <w:lvl w:ilvl="4" w:tentative="1">
+      <w:start w:val="1"/>
+      <w:numFmt w:val="decimal"/>
+      <w:lvlText w:val="%5."/>
+      <w:lvlJc w:val="left"/>
+      <w:pPr>
+        <w:tabs>
+          <w:tab w:val="num" w:pos="3600"/>
+        </w:tabs>
+        <w:ind w:left="3600" w:hanging="360"/>
+      </w:pPr>
+    </w:lvl>
+    <w:lvl w:ilvl="5" w:tentative="1">
+      <w:start w:val="1"/>
+      <w:numFmt w:val="decimal"/>
+      <w:lvlText w:val="%6."/>
+      <w:lvlJc w:val="left"/>
+      <w:pPr>
+        <w:tabs>
+          <w:tab w:val="num" w:pos="4320"/>
+        </w:tabs>
+        <w:ind w:left="4320" w:hanging="360"/>
+      </w:pPr>
+    </w:lvl>
+    <w:lvl w:ilvl="6" w:tentative="1">
+      <w:start w:val="1"/>
+      <w:numFmt w:val="decimal"/>
+      <w:lvlText w:val="%7."/>
+      <w:lvlJc w:val="left"/>
+      <w:pPr>
+        <w:tabs>
+          <w:tab w:val="num" w:pos="5040"/>
+        </w:tabs>
+        <w:ind w:left="5040" w:hanging="360"/>
+      </w:pPr>
+    </w:lvl>
+    <w:lvl w:ilvl="7" w:tentative="1">
+      <w:start w:val="1"/>
+      <w:numFmt w:val="decimal"/>
+      <w:lvlText w:val="%8."/>
+      <w:lvlJc w:val="left"/>
+      <w:pPr>
+        <w:tabs>
+          <w:tab w:val="num" w:pos="5760"/>
+        </w:tabs>
+        <w:ind w:left="5760" w:hanging="360"/>
+      </w:pPr>
+    </w:lvl>
+    <w:lvl w:ilvl="8" w:tentative="1">
+      <w:start w:val="1"/>
+      <w:numFmt w:val="decimal"/>
+      <w:lvlText w:val="%9."/>
+      <w:lvlJc w:val="left"/>
+      <w:pPr>
+        <w:tabs>
+          <w:tab w:val="num" w:pos="6480"/>
+        </w:tabs>
+        <w:ind w:left="6480" w:hanging="360"/>
+      </w:pPr>
+    </w:lvl>
+  </w:abstractNum>
+  <w:abstractNum w:abstractNumId="4" w15:restartNumberingAfterBreak="0">
     <w:nsid w:val="22610D90"/>
     <w:multiLevelType w:val="multilevel"/>
     <w:tmpl w:val="FBE2BFE2"/>
@@ -3078,7 +5389,7 @@
       </w:rPr>
     </w:lvl>
   </w:abstractNum>
-  <w:abstractNum w:abstractNumId="3" w15:restartNumberingAfterBreak="0">
+  <w:abstractNum w:abstractNumId="5" w15:restartNumberingAfterBreak="0">
     <w:nsid w:val="2F6A3988"/>
     <w:multiLevelType w:val="multilevel"/>
     <w:tmpl w:val="B9604708"/>
@@ -3227,7 +5538,358 @@
       </w:rPr>
     </w:lvl>
   </w:abstractNum>
-  <w:abstractNum w:abstractNumId="4" w15:restartNumberingAfterBreak="0">
+  <w:abstractNum w:abstractNumId="6" w15:restartNumberingAfterBreak="0">
+    <w:nsid w:val="37556B3B"/>
+    <w:multiLevelType w:val="multilevel"/>
+    <w:tmpl w:val="F39ADE4C"/>
+    <w:lvl w:ilvl="0">
+      <w:start w:val="15"/>
+      <w:numFmt w:val="decimal"/>
+      <w:lvlText w:val="%1."/>
+      <w:lvlJc w:val="left"/>
+      <w:pPr>
+        <w:tabs>
+          <w:tab w:val="num" w:pos="720"/>
+        </w:tabs>
+        <w:ind w:left="720" w:hanging="360"/>
+      </w:pPr>
+    </w:lvl>
+    <w:lvl w:ilvl="1">
+      <w:start w:val="1"/>
+      <w:numFmt w:val="bullet"/>
+      <w:lvlText w:val="o"/>
+      <w:lvlJc w:val="left"/>
+      <w:pPr>
+        <w:tabs>
+          <w:tab w:val="num" w:pos="1440"/>
+        </w:tabs>
+        <w:ind w:left="1440" w:hanging="360"/>
+      </w:pPr>
+      <w:rPr>
+        <w:rFonts w:ascii="Courier New" w:hAnsi="Courier New" w:hint="default"/>
+        <w:sz w:val="20"/>
+      </w:rPr>
+    </w:lvl>
+    <w:lvl w:ilvl="2" w:tentative="1">
+      <w:start w:val="1"/>
+      <w:numFmt w:val="decimal"/>
+      <w:lvlText w:val="%3."/>
+      <w:lvlJc w:val="left"/>
+      <w:pPr>
+        <w:tabs>
+          <w:tab w:val="num" w:pos="2160"/>
+        </w:tabs>
+        <w:ind w:left="2160" w:hanging="360"/>
+      </w:pPr>
+    </w:lvl>
+    <w:lvl w:ilvl="3" w:tentative="1">
+      <w:start w:val="1"/>
+      <w:numFmt w:val="decimal"/>
+      <w:lvlText w:val="%4."/>
+      <w:lvlJc w:val="left"/>
+      <w:pPr>
+        <w:tabs>
+          <w:tab w:val="num" w:pos="2880"/>
+        </w:tabs>
+        <w:ind w:left="2880" w:hanging="360"/>
+      </w:pPr>
+    </w:lvl>
+    <w:lvl w:ilvl="4" w:tentative="1">
+      <w:start w:val="1"/>
+      <w:numFmt w:val="decimal"/>
+      <w:lvlText w:val="%5."/>
+      <w:lvlJc w:val="left"/>
+      <w:pPr>
+        <w:tabs>
+          <w:tab w:val="num" w:pos="3600"/>
+        </w:tabs>
+        <w:ind w:left="3600" w:hanging="360"/>
+      </w:pPr>
+    </w:lvl>
+    <w:lvl w:ilvl="5" w:tentative="1">
+      <w:start w:val="1"/>
+      <w:numFmt w:val="decimal"/>
+      <w:lvlText w:val="%6."/>
+      <w:lvlJc w:val="left"/>
+      <w:pPr>
+        <w:tabs>
+          <w:tab w:val="num" w:pos="4320"/>
+        </w:tabs>
+        <w:ind w:left="4320" w:hanging="360"/>
+      </w:pPr>
+    </w:lvl>
+    <w:lvl w:ilvl="6" w:tentative="1">
+      <w:start w:val="1"/>
+      <w:numFmt w:val="decimal"/>
+      <w:lvlText w:val="%7."/>
+      <w:lvlJc w:val="left"/>
+      <w:pPr>
+        <w:tabs>
+          <w:tab w:val="num" w:pos="5040"/>
+        </w:tabs>
+        <w:ind w:left="5040" w:hanging="360"/>
+      </w:pPr>
+    </w:lvl>
+    <w:lvl w:ilvl="7" w:tentative="1">
+      <w:start w:val="1"/>
+      <w:numFmt w:val="decimal"/>
+      <w:lvlText w:val="%8."/>
+      <w:lvlJc w:val="left"/>
+      <w:pPr>
+        <w:tabs>
+          <w:tab w:val="num" w:pos="5760"/>
+        </w:tabs>
+        <w:ind w:left="5760" w:hanging="360"/>
+      </w:pPr>
+    </w:lvl>
+    <w:lvl w:ilvl="8" w:tentative="1">
+      <w:start w:val="1"/>
+      <w:numFmt w:val="decimal"/>
+      <w:lvlText w:val="%9."/>
+      <w:lvlJc w:val="left"/>
+      <w:pPr>
+        <w:tabs>
+          <w:tab w:val="num" w:pos="6480"/>
+        </w:tabs>
+        <w:ind w:left="6480" w:hanging="360"/>
+      </w:pPr>
+    </w:lvl>
+  </w:abstractNum>
+  <w:abstractNum w:abstractNumId="7" w15:restartNumberingAfterBreak="0">
+    <w:nsid w:val="3F7D58AF"/>
+    <w:multiLevelType w:val="multilevel"/>
+    <w:tmpl w:val="F448124E"/>
+    <w:lvl w:ilvl="0">
+      <w:start w:val="1"/>
+      <w:numFmt w:val="decimal"/>
+      <w:lvlText w:val="%1."/>
+      <w:lvlJc w:val="left"/>
+      <w:pPr>
+        <w:tabs>
+          <w:tab w:val="num" w:pos="720"/>
+        </w:tabs>
+        <w:ind w:left="720" w:hanging="360"/>
+      </w:pPr>
+    </w:lvl>
+    <w:lvl w:ilvl="1">
+      <w:start w:val="1"/>
+      <w:numFmt w:val="bullet"/>
+      <w:lvlText w:val="o"/>
+      <w:lvlJc w:val="left"/>
+      <w:pPr>
+        <w:tabs>
+          <w:tab w:val="num" w:pos="1440"/>
+        </w:tabs>
+        <w:ind w:left="1440" w:hanging="360"/>
+      </w:pPr>
+      <w:rPr>
+        <w:rFonts w:ascii="Courier New" w:hAnsi="Courier New" w:hint="default"/>
+        <w:sz w:val="20"/>
+      </w:rPr>
+    </w:lvl>
+    <w:lvl w:ilvl="2" w:tentative="1">
+      <w:start w:val="1"/>
+      <w:numFmt w:val="decimal"/>
+      <w:lvlText w:val="%3."/>
+      <w:lvlJc w:val="left"/>
+      <w:pPr>
+        <w:tabs>
+          <w:tab w:val="num" w:pos="2160"/>
+        </w:tabs>
+        <w:ind w:left="2160" w:hanging="360"/>
+      </w:pPr>
+    </w:lvl>
+    <w:lvl w:ilvl="3" w:tentative="1">
+      <w:start w:val="1"/>
+      <w:numFmt w:val="decimal"/>
+      <w:lvlText w:val="%4."/>
+      <w:lvlJc w:val="left"/>
+      <w:pPr>
+        <w:tabs>
+          <w:tab w:val="num" w:pos="2880"/>
+        </w:tabs>
+        <w:ind w:left="2880" w:hanging="360"/>
+      </w:pPr>
+    </w:lvl>
+    <w:lvl w:ilvl="4" w:tentative="1">
+      <w:start w:val="1"/>
+      <w:numFmt w:val="decimal"/>
+      <w:lvlText w:val="%5."/>
+      <w:lvlJc w:val="left"/>
+      <w:pPr>
+        <w:tabs>
+          <w:tab w:val="num" w:pos="3600"/>
+        </w:tabs>
+        <w:ind w:left="3600" w:hanging="360"/>
+      </w:pPr>
+    </w:lvl>
+    <w:lvl w:ilvl="5" w:tentative="1">
+      <w:start w:val="1"/>
+      <w:numFmt w:val="decimal"/>
+      <w:lvlText w:val="%6."/>
+      <w:lvlJc w:val="left"/>
+      <w:pPr>
+        <w:tabs>
+          <w:tab w:val="num" w:pos="4320"/>
+        </w:tabs>
+        <w:ind w:left="4320" w:hanging="360"/>
+      </w:pPr>
+    </w:lvl>
+    <w:lvl w:ilvl="6" w:tentative="1">
+      <w:start w:val="1"/>
+      <w:numFmt w:val="decimal"/>
+      <w:lvlText w:val="%7."/>
+      <w:lvlJc w:val="left"/>
+      <w:pPr>
+        <w:tabs>
+          <w:tab w:val="num" w:pos="5040"/>
+        </w:tabs>
+        <w:ind w:left="5040" w:hanging="360"/>
+      </w:pPr>
+    </w:lvl>
+    <w:lvl w:ilvl="7" w:tentative="1">
+      <w:start w:val="1"/>
+      <w:numFmt w:val="decimal"/>
+      <w:lvlText w:val="%8."/>
+      <w:lvlJc w:val="left"/>
+      <w:pPr>
+        <w:tabs>
+          <w:tab w:val="num" w:pos="5760"/>
+        </w:tabs>
+        <w:ind w:left="5760" w:hanging="360"/>
+      </w:pPr>
+    </w:lvl>
+    <w:lvl w:ilvl="8" w:tentative="1">
+      <w:start w:val="1"/>
+      <w:numFmt w:val="decimal"/>
+      <w:lvlText w:val="%9."/>
+      <w:lvlJc w:val="left"/>
+      <w:pPr>
+        <w:tabs>
+          <w:tab w:val="num" w:pos="6480"/>
+        </w:tabs>
+        <w:ind w:left="6480" w:hanging="360"/>
+      </w:pPr>
+    </w:lvl>
+  </w:abstractNum>
+  <w:abstractNum w:abstractNumId="8" w15:restartNumberingAfterBreak="0">
+    <w:nsid w:val="4D66015D"/>
+    <w:multiLevelType w:val="multilevel"/>
+    <w:tmpl w:val="00A2828C"/>
+    <w:lvl w:ilvl="0">
+      <w:start w:val="9"/>
+      <w:numFmt w:val="decimal"/>
+      <w:lvlText w:val="%1."/>
+      <w:lvlJc w:val="left"/>
+      <w:pPr>
+        <w:tabs>
+          <w:tab w:val="num" w:pos="720"/>
+        </w:tabs>
+        <w:ind w:left="720" w:hanging="360"/>
+      </w:pPr>
+    </w:lvl>
+    <w:lvl w:ilvl="1">
+      <w:start w:val="1"/>
+      <w:numFmt w:val="bullet"/>
+      <w:lvlText w:val="o"/>
+      <w:lvlJc w:val="left"/>
+      <w:pPr>
+        <w:tabs>
+          <w:tab w:val="num" w:pos="1440"/>
+        </w:tabs>
+        <w:ind w:left="1440" w:hanging="360"/>
+      </w:pPr>
+      <w:rPr>
+        <w:rFonts w:ascii="Courier New" w:hAnsi="Courier New" w:hint="default"/>
+        <w:sz w:val="20"/>
+      </w:rPr>
+    </w:lvl>
+    <w:lvl w:ilvl="2" w:tentative="1">
+      <w:start w:val="1"/>
+      <w:numFmt w:val="decimal"/>
+      <w:lvlText w:val="%3."/>
+      <w:lvlJc w:val="left"/>
+      <w:pPr>
+        <w:tabs>
+          <w:tab w:val="num" w:pos="2160"/>
+        </w:tabs>
+        <w:ind w:left="2160" w:hanging="360"/>
+      </w:pPr>
+    </w:lvl>
+    <w:lvl w:ilvl="3" w:tentative="1">
+      <w:start w:val="1"/>
+      <w:numFmt w:val="decimal"/>
+      <w:lvlText w:val="%4."/>
+      <w:lvlJc w:val="left"/>
+      <w:pPr>
+        <w:tabs>
+          <w:tab w:val="num" w:pos="2880"/>
+        </w:tabs>
+        <w:ind w:left="2880" w:hanging="360"/>
+      </w:pPr>
+    </w:lvl>
+    <w:lvl w:ilvl="4" w:tentative="1">
+      <w:start w:val="1"/>
+      <w:numFmt w:val="decimal"/>
+      <w:lvlText w:val="%5."/>
+      <w:lvlJc w:val="left"/>
+      <w:pPr>
+        <w:tabs>
+          <w:tab w:val="num" w:pos="3600"/>
+        </w:tabs>
+        <w:ind w:left="3600" w:hanging="360"/>
+      </w:pPr>
+    </w:lvl>
+    <w:lvl w:ilvl="5" w:tentative="1">
+      <w:start w:val="1"/>
+      <w:numFmt w:val="decimal"/>
+      <w:lvlText w:val="%6."/>
+      <w:lvlJc w:val="left"/>
+      <w:pPr>
+        <w:tabs>
+          <w:tab w:val="num" w:pos="4320"/>
+        </w:tabs>
+        <w:ind w:left="4320" w:hanging="360"/>
+      </w:pPr>
+    </w:lvl>
+    <w:lvl w:ilvl="6" w:tentative="1">
+      <w:start w:val="1"/>
+      <w:numFmt w:val="decimal"/>
+      <w:lvlText w:val="%7."/>
+      <w:lvlJc w:val="left"/>
+      <w:pPr>
+        <w:tabs>
+          <w:tab w:val="num" w:pos="5040"/>
+        </w:tabs>
+        <w:ind w:left="5040" w:hanging="360"/>
+      </w:pPr>
+    </w:lvl>
+    <w:lvl w:ilvl="7" w:tentative="1">
+      <w:start w:val="1"/>
+      <w:numFmt w:val="decimal"/>
+      <w:lvlText w:val="%8."/>
+      <w:lvlJc w:val="left"/>
+      <w:pPr>
+        <w:tabs>
+          <w:tab w:val="num" w:pos="5760"/>
+        </w:tabs>
+        <w:ind w:left="5760" w:hanging="360"/>
+      </w:pPr>
+    </w:lvl>
+    <w:lvl w:ilvl="8" w:tentative="1">
+      <w:start w:val="1"/>
+      <w:numFmt w:val="decimal"/>
+      <w:lvlText w:val="%9."/>
+      <w:lvlJc w:val="left"/>
+      <w:pPr>
+        <w:tabs>
+          <w:tab w:val="num" w:pos="6480"/>
+        </w:tabs>
+        <w:ind w:left="6480" w:hanging="360"/>
+      </w:pPr>
+    </w:lvl>
+  </w:abstractNum>
+  <w:abstractNum w:abstractNumId="9" w15:restartNumberingAfterBreak="0">
     <w:nsid w:val="52560636"/>
     <w:multiLevelType w:val="multilevel"/>
     <w:tmpl w:val="F17CCD5C"/>
@@ -3376,7 +6038,120 @@
       </w:rPr>
     </w:lvl>
   </w:abstractNum>
-  <w:abstractNum w:abstractNumId="5" w15:restartNumberingAfterBreak="0">
+  <w:abstractNum w:abstractNumId="10" w15:restartNumberingAfterBreak="0">
+    <w:nsid w:val="684D2C24"/>
+    <w:multiLevelType w:val="multilevel"/>
+    <w:tmpl w:val="1794CF3A"/>
+    <w:lvl w:ilvl="0">
+      <w:start w:val="1"/>
+      <w:numFmt w:val="decimal"/>
+      <w:lvlText w:val="%1."/>
+      <w:lvlJc w:val="left"/>
+      <w:pPr>
+        <w:tabs>
+          <w:tab w:val="num" w:pos="720"/>
+        </w:tabs>
+        <w:ind w:left="720" w:hanging="360"/>
+      </w:pPr>
+    </w:lvl>
+    <w:lvl w:ilvl="1" w:tentative="1">
+      <w:start w:val="1"/>
+      <w:numFmt w:val="decimal"/>
+      <w:lvlText w:val="%2."/>
+      <w:lvlJc w:val="left"/>
+      <w:pPr>
+        <w:tabs>
+          <w:tab w:val="num" w:pos="1440"/>
+        </w:tabs>
+        <w:ind w:left="1440" w:hanging="360"/>
+      </w:pPr>
+    </w:lvl>
+    <w:lvl w:ilvl="2" w:tentative="1">
+      <w:start w:val="1"/>
+      <w:numFmt w:val="decimal"/>
+      <w:lvlText w:val="%3."/>
+      <w:lvlJc w:val="left"/>
+      <w:pPr>
+        <w:tabs>
+          <w:tab w:val="num" w:pos="2160"/>
+        </w:tabs>
+        <w:ind w:left="2160" w:hanging="360"/>
+      </w:pPr>
+    </w:lvl>
+    <w:lvl w:ilvl="3" w:tentative="1">
+      <w:start w:val="1"/>
+      <w:numFmt w:val="decimal"/>
+      <w:lvlText w:val="%4."/>
+      <w:lvlJc w:val="left"/>
+      <w:pPr>
+        <w:tabs>
+          <w:tab w:val="num" w:pos="2880"/>
+        </w:tabs>
+        <w:ind w:left="2880" w:hanging="360"/>
+      </w:pPr>
+    </w:lvl>
+    <w:lvl w:ilvl="4" w:tentative="1">
+      <w:start w:val="1"/>
+      <w:numFmt w:val="decimal"/>
+      <w:lvlText w:val="%5."/>
+      <w:lvlJc w:val="left"/>
+      <w:pPr>
+        <w:tabs>
+          <w:tab w:val="num" w:pos="3600"/>
+        </w:tabs>
+        <w:ind w:left="3600" w:hanging="360"/>
+      </w:pPr>
+    </w:lvl>
+    <w:lvl w:ilvl="5" w:tentative="1">
+      <w:start w:val="1"/>
+      <w:numFmt w:val="decimal"/>
+      <w:lvlText w:val="%6."/>
+      <w:lvlJc w:val="left"/>
+      <w:pPr>
+        <w:tabs>
+          <w:tab w:val="num" w:pos="4320"/>
+        </w:tabs>
+        <w:ind w:left="4320" w:hanging="360"/>
+      </w:pPr>
+    </w:lvl>
+    <w:lvl w:ilvl="6" w:tentative="1">
+      <w:start w:val="1"/>
+      <w:numFmt w:val="decimal"/>
+      <w:lvlText w:val="%7."/>
+      <w:lvlJc w:val="left"/>
+      <w:pPr>
+        <w:tabs>
+          <w:tab w:val="num" w:pos="5040"/>
+        </w:tabs>
+        <w:ind w:left="5040" w:hanging="360"/>
+      </w:pPr>
+    </w:lvl>
+    <w:lvl w:ilvl="7" w:tentative="1">
+      <w:start w:val="1"/>
+      <w:numFmt w:val="decimal"/>
+      <w:lvlText w:val="%8."/>
+      <w:lvlJc w:val="left"/>
+      <w:pPr>
+        <w:tabs>
+          <w:tab w:val="num" w:pos="5760"/>
+        </w:tabs>
+        <w:ind w:left="5760" w:hanging="360"/>
+      </w:pPr>
+    </w:lvl>
+    <w:lvl w:ilvl="8" w:tentative="1">
+      <w:start w:val="1"/>
+      <w:numFmt w:val="decimal"/>
+      <w:lvlText w:val="%9."/>
+      <w:lvlJc w:val="left"/>
+      <w:pPr>
+        <w:tabs>
+          <w:tab w:val="num" w:pos="6480"/>
+        </w:tabs>
+        <w:ind w:left="6480" w:hanging="360"/>
+      </w:pPr>
+    </w:lvl>
+  </w:abstractNum>
+  <w:abstractNum w:abstractNumId="11" w15:restartNumberingAfterBreak="0">
     <w:nsid w:val="6B921788"/>
     <w:multiLevelType w:val="multilevel"/>
     <w:tmpl w:val="D1FE9CB6"/>
@@ -3525,7 +6300,7 @@
       </w:rPr>
     </w:lvl>
   </w:abstractNum>
-  <w:abstractNum w:abstractNumId="6" w15:restartNumberingAfterBreak="0">
+  <w:abstractNum w:abstractNumId="12" w15:restartNumberingAfterBreak="0">
     <w:nsid w:val="767F47B7"/>
     <w:multiLevelType w:val="multilevel"/>
     <w:tmpl w:val="08481AF8"/>
@@ -3674,26 +6449,164 @@
       </w:rPr>
     </w:lvl>
   </w:abstractNum>
+  <w:abstractNum w:abstractNumId="13" w15:restartNumberingAfterBreak="0">
+    <w:nsid w:val="7C2F76D9"/>
+    <w:multiLevelType w:val="multilevel"/>
+    <w:tmpl w:val="6136EC26"/>
+    <w:lvl w:ilvl="0">
+      <w:start w:val="5"/>
+      <w:numFmt w:val="decimal"/>
+      <w:lvlText w:val="%1."/>
+      <w:lvlJc w:val="left"/>
+      <w:pPr>
+        <w:tabs>
+          <w:tab w:val="num" w:pos="720"/>
+        </w:tabs>
+        <w:ind w:left="720" w:hanging="360"/>
+      </w:pPr>
+    </w:lvl>
+    <w:lvl w:ilvl="1">
+      <w:start w:val="1"/>
+      <w:numFmt w:val="bullet"/>
+      <w:lvlText w:val="o"/>
+      <w:lvlJc w:val="left"/>
+      <w:pPr>
+        <w:tabs>
+          <w:tab w:val="num" w:pos="1440"/>
+        </w:tabs>
+        <w:ind w:left="1440" w:hanging="360"/>
+      </w:pPr>
+      <w:rPr>
+        <w:rFonts w:ascii="Courier New" w:hAnsi="Courier New" w:hint="default"/>
+        <w:sz w:val="20"/>
+      </w:rPr>
+    </w:lvl>
+    <w:lvl w:ilvl="2" w:tentative="1">
+      <w:start w:val="1"/>
+      <w:numFmt w:val="decimal"/>
+      <w:lvlText w:val="%3."/>
+      <w:lvlJc w:val="left"/>
+      <w:pPr>
+        <w:tabs>
+          <w:tab w:val="num" w:pos="2160"/>
+        </w:tabs>
+        <w:ind w:left="2160" w:hanging="360"/>
+      </w:pPr>
+    </w:lvl>
+    <w:lvl w:ilvl="3" w:tentative="1">
+      <w:start w:val="1"/>
+      <w:numFmt w:val="decimal"/>
+      <w:lvlText w:val="%4."/>
+      <w:lvlJc w:val="left"/>
+      <w:pPr>
+        <w:tabs>
+          <w:tab w:val="num" w:pos="2880"/>
+        </w:tabs>
+        <w:ind w:left="2880" w:hanging="360"/>
+      </w:pPr>
+    </w:lvl>
+    <w:lvl w:ilvl="4" w:tentative="1">
+      <w:start w:val="1"/>
+      <w:numFmt w:val="decimal"/>
+      <w:lvlText w:val="%5."/>
+      <w:lvlJc w:val="left"/>
+      <w:pPr>
+        <w:tabs>
+          <w:tab w:val="num" w:pos="3600"/>
+        </w:tabs>
+        <w:ind w:left="3600" w:hanging="360"/>
+      </w:pPr>
+    </w:lvl>
+    <w:lvl w:ilvl="5" w:tentative="1">
+      <w:start w:val="1"/>
+      <w:numFmt w:val="decimal"/>
+      <w:lvlText w:val="%6."/>
+      <w:lvlJc w:val="left"/>
+      <w:pPr>
+        <w:tabs>
+          <w:tab w:val="num" w:pos="4320"/>
+        </w:tabs>
+        <w:ind w:left="4320" w:hanging="360"/>
+      </w:pPr>
+    </w:lvl>
+    <w:lvl w:ilvl="6" w:tentative="1">
+      <w:start w:val="1"/>
+      <w:numFmt w:val="decimal"/>
+      <w:lvlText w:val="%7."/>
+      <w:lvlJc w:val="left"/>
+      <w:pPr>
+        <w:tabs>
+          <w:tab w:val="num" w:pos="5040"/>
+        </w:tabs>
+        <w:ind w:left="5040" w:hanging="360"/>
+      </w:pPr>
+    </w:lvl>
+    <w:lvl w:ilvl="7" w:tentative="1">
+      <w:start w:val="1"/>
+      <w:numFmt w:val="decimal"/>
+      <w:lvlText w:val="%8."/>
+      <w:lvlJc w:val="left"/>
+      <w:pPr>
+        <w:tabs>
+          <w:tab w:val="num" w:pos="5760"/>
+        </w:tabs>
+        <w:ind w:left="5760" w:hanging="360"/>
+      </w:pPr>
+    </w:lvl>
+    <w:lvl w:ilvl="8" w:tentative="1">
+      <w:start w:val="1"/>
+      <w:numFmt w:val="decimal"/>
+      <w:lvlText w:val="%9."/>
+      <w:lvlJc w:val="left"/>
+      <w:pPr>
+        <w:tabs>
+          <w:tab w:val="num" w:pos="6480"/>
+        </w:tabs>
+        <w:ind w:left="6480" w:hanging="360"/>
+      </w:pPr>
+    </w:lvl>
+  </w:abstractNum>
   <w:num w:numId="1" w16cid:durableId="1976596172">
-    <w:abstractNumId w:val="6"/>
+    <w:abstractNumId w:val="12"/>
   </w:num>
   <w:num w:numId="2" w16cid:durableId="614754833">
     <w:abstractNumId w:val="1"/>
   </w:num>
   <w:num w:numId="3" w16cid:durableId="1746410364">
-    <w:abstractNumId w:val="2"/>
+    <w:abstractNumId w:val="4"/>
   </w:num>
   <w:num w:numId="4" w16cid:durableId="629046801">
-    <w:abstractNumId w:val="3"/>
+    <w:abstractNumId w:val="5"/>
   </w:num>
   <w:num w:numId="5" w16cid:durableId="1970089140">
     <w:abstractNumId w:val="0"/>
   </w:num>
   <w:num w:numId="6" w16cid:durableId="1681542766">
-    <w:abstractNumId w:val="4"/>
+    <w:abstractNumId w:val="9"/>
   </w:num>
   <w:num w:numId="7" w16cid:durableId="1318264651">
-    <w:abstractNumId w:val="5"/>
+    <w:abstractNumId w:val="11"/>
+  </w:num>
+  <w:num w:numId="8" w16cid:durableId="930356606">
+    <w:abstractNumId w:val="10"/>
+  </w:num>
+  <w:num w:numId="9" w16cid:durableId="1081415730">
+    <w:abstractNumId w:val="7"/>
+  </w:num>
+  <w:num w:numId="10" w16cid:durableId="432284215">
+    <w:abstractNumId w:val="13"/>
+  </w:num>
+  <w:num w:numId="11" w16cid:durableId="1250771119">
+    <w:abstractNumId w:val="8"/>
+  </w:num>
+  <w:num w:numId="12" w16cid:durableId="1581868993">
+    <w:abstractNumId w:val="6"/>
+  </w:num>
+  <w:num w:numId="13" w16cid:durableId="675234817">
+    <w:abstractNumId w:val="3"/>
+  </w:num>
+  <w:num w:numId="14" w16cid:durableId="1659654956">
+    <w:abstractNumId w:val="2"/>
   </w:num>
 </w:numbering>
 </file>
@@ -4633,6 +7546,19 @@
       <w:shd w:val="clear" w:color="auto" w:fill="E1DFDD"/>
     </w:rPr>
   </w:style>
+  <w:style w:type="paragraph" w:styleId="NormalWeb">
+    <w:name w:val="Normal (Web)"/>
+    <w:basedOn w:val="Normal"/>
+    <w:uiPriority w:val="99"/>
+    <w:semiHidden/>
+    <w:unhideWhenUsed/>
+    <w:rsid w:val="0024096E"/>
+    <w:rPr>
+      <w:rFonts w:ascii="Times New Roman" w:hAnsi="Times New Roman" w:cs="Times New Roman"/>
+      <w:sz w:val="24"/>
+      <w:szCs w:val="24"/>
+    </w:rPr>
+  </w:style>
 </w:styles>
 </file>
 

</xml_diff>